<commit_message>
Software Architecture Spec Updated + block diagram
</commit_message>
<xml_diff>
--- a/Documents/Overview/Software Architecture Specification.docx
+++ b/Documents/Overview/Software Architecture Specification.docx
@@ -57,7 +57,7 @@
           <w:szCs w:val="40"/>
         </w:rPr>
         <w:pict>
-          <v:rect id="_x0000_i1034" style="width:0;height:1.5pt" o:hralign="center" o:hrstd="t" o:hr="t" fillcolor="#a0a0a0" stroked="f"/>
+          <v:rect id="_x0000_i1025" style="width:0;height:1.5pt" o:hralign="center" o:hrstd="t" o:hr="t" fillcolor="#a0a0a0" stroked="f"/>
         </w:pict>
       </w:r>
     </w:p>
@@ -318,7 +318,14 @@
           <w:szCs w:val="24"/>
         </w:rPr>
         <w:tab/>
-        <w:t>Information Flow</w:t>
+      </w:r>
+      <w:r>
+        <w:rPr>
+          <w:rFonts w:cs="Arial"/>
+          <w:sz w:val="24"/>
+          <w:szCs w:val="24"/>
+        </w:rPr>
+        <w:t>Producer/Consumer</w:t>
       </w:r>
     </w:p>
     <w:p>
@@ -336,41 +343,15 @@
           <w:sz w:val="24"/>
           <w:szCs w:val="24"/>
         </w:rPr>
-        <w:t>3.2</w:t>
-      </w:r>
-      <w:r>
-        <w:rPr>
-          <w:rFonts w:cs="Arial"/>
-          <w:sz w:val="24"/>
-          <w:szCs w:val="24"/>
-        </w:rPr>
-        <w:tab/>
-      </w:r>
-      <w:r>
-        <w:rPr>
-          <w:rFonts w:cs="Arial"/>
-          <w:sz w:val="24"/>
-          <w:szCs w:val="24"/>
-        </w:rPr>
-        <w:t>Producer/Consumer</w:t>
-      </w:r>
-    </w:p>
-    <w:p>
-      <w:pPr>
-        <w:pStyle w:val="ListParagraph"/>
-        <w:rPr>
-          <w:rFonts w:cs="Arial"/>
-          <w:sz w:val="24"/>
-          <w:szCs w:val="24"/>
-        </w:rPr>
-      </w:pPr>
-      <w:r>
-        <w:rPr>
-          <w:rFonts w:cs="Arial"/>
-          <w:sz w:val="24"/>
-          <w:szCs w:val="24"/>
-        </w:rPr>
-        <w:t>3.3</w:t>
+        <w:t>3</w:t>
+      </w:r>
+      <w:r>
+        <w:rPr>
+          <w:rFonts w:cs="Arial"/>
+          <w:sz w:val="24"/>
+          <w:szCs w:val="24"/>
+        </w:rPr>
+        <w:t>.2</w:t>
       </w:r>
       <w:r>
         <w:rPr>
@@ -405,7 +386,7 @@
           <w:sz w:val="24"/>
           <w:szCs w:val="24"/>
         </w:rPr>
-        <w:t>.4</w:t>
+        <w:t>.3</w:t>
       </w:r>
       <w:r>
         <w:rPr>
@@ -415,6 +396,41 @@
         </w:rPr>
         <w:tab/>
         <w:t>Program Routines</w:t>
+      </w:r>
+    </w:p>
+    <w:p>
+      <w:pPr>
+        <w:pStyle w:val="ListParagraph"/>
+        <w:rPr>
+          <w:rFonts w:cs="Arial"/>
+          <w:sz w:val="24"/>
+          <w:szCs w:val="24"/>
+        </w:rPr>
+      </w:pPr>
+      <w:r>
+        <w:rPr>
+          <w:rFonts w:cs="Arial"/>
+          <w:sz w:val="24"/>
+          <w:szCs w:val="24"/>
+        </w:rPr>
+        <w:t>3.4</w:t>
+      </w:r>
+      <w:r>
+        <w:rPr>
+          <w:rFonts w:cs="Arial"/>
+          <w:sz w:val="24"/>
+          <w:szCs w:val="24"/>
+        </w:rPr>
+        <w:tab/>
+        <w:t xml:space="preserve">Flow </w:t>
+      </w:r>
+      <w:r>
+        <w:rPr>
+          <w:rFonts w:cs="Arial"/>
+          <w:sz w:val="24"/>
+          <w:szCs w:val="24"/>
+        </w:rPr>
+        <w:t>Chart</w:t>
       </w:r>
     </w:p>
     <w:p>
@@ -492,7 +508,7 @@
           <w:szCs w:val="24"/>
         </w:rPr>
         <w:tab/>
-        <w:t>User Input System</w:t>
+        <w:t>User Input &amp; Interface</w:t>
       </w:r>
     </w:p>
     <w:p>
@@ -519,7 +535,7 @@
           <w:szCs w:val="24"/>
         </w:rPr>
         <w:tab/>
-        <w:t>Master Controller</w:t>
+        <w:t>Monitoring System</w:t>
       </w:r>
     </w:p>
     <w:p>
@@ -546,57 +562,42 @@
           <w:szCs w:val="24"/>
         </w:rPr>
         <w:tab/>
-      </w:r>
-      <w:r>
-        <w:rPr>
-          <w:rFonts w:cs="Arial"/>
-          <w:sz w:val="24"/>
-          <w:szCs w:val="24"/>
-        </w:rPr>
-        <w:t>Logic</w:t>
-      </w:r>
-      <w:r>
-        <w:rPr>
-          <w:rFonts w:cs="Arial"/>
-          <w:sz w:val="24"/>
-          <w:szCs w:val="24"/>
-        </w:rPr>
-        <w:t xml:space="preserve"> Control</w:t>
-      </w:r>
-      <w:r>
-        <w:rPr>
-          <w:rFonts w:cs="Arial"/>
-          <w:sz w:val="24"/>
-          <w:szCs w:val="24"/>
-        </w:rPr>
-        <w:t>/Interface</w:t>
+        <w:t>Main</w:t>
+      </w:r>
+      <w:r>
+        <w:rPr>
+          <w:rFonts w:cs="Arial"/>
+          <w:sz w:val="24"/>
+          <w:szCs w:val="24"/>
+        </w:rPr>
+        <w:t xml:space="preserve"> Controller</w:t>
       </w:r>
     </w:p>
     <w:p>
       <w:pPr>
         <w:pStyle w:val="ListParagraph"/>
-        <w:rPr>
-          <w:rFonts w:cs="Arial"/>
-          <w:sz w:val="24"/>
-          <w:szCs w:val="24"/>
-        </w:rPr>
-      </w:pPr>
-      <w:r>
-        <w:rPr>
-          <w:rFonts w:cs="Arial"/>
-          <w:sz w:val="24"/>
-          <w:szCs w:val="24"/>
-        </w:rPr>
-        <w:tab/>
-      </w:r>
-      <w:r>
-        <w:rPr>
-          <w:rFonts w:cs="Arial"/>
-          <w:sz w:val="24"/>
-          <w:szCs w:val="24"/>
-        </w:rPr>
-        <w:tab/>
-        <w:t>4.4.1</w:t>
+        <w:ind w:left="1440" w:firstLine="720"/>
+        <w:rPr>
+          <w:rFonts w:cs="Arial"/>
+          <w:sz w:val="24"/>
+          <w:szCs w:val="24"/>
+        </w:rPr>
+      </w:pPr>
+      <w:r>
+        <w:rPr>
+          <w:rFonts w:cs="Arial"/>
+          <w:sz w:val="24"/>
+          <w:szCs w:val="24"/>
+        </w:rPr>
+        <w:t>4.4</w:t>
+      </w:r>
+      <w:r>
+        <w:rPr>
+          <w:rFonts w:cs="Arial"/>
+          <w:sz w:val="24"/>
+          <w:szCs w:val="24"/>
+        </w:rPr>
+        <w:t>.1</w:t>
       </w:r>
       <w:r>
         <w:rPr>
@@ -632,7 +633,15 @@
           <w:szCs w:val="24"/>
         </w:rPr>
         <w:tab/>
-        <w:t>4.4.2</w:t>
+        <w:t>4.4</w:t>
+      </w:r>
+      <w:r>
+        <w:rPr>
+          <w:rFonts w:cs="Arial"/>
+          <w:sz w:val="24"/>
+          <w:szCs w:val="24"/>
+        </w:rPr>
+        <w:t>.2</w:t>
       </w:r>
       <w:r>
         <w:rPr>
@@ -659,6 +668,81 @@
           <w:sz w:val="24"/>
           <w:szCs w:val="24"/>
         </w:rPr>
+        <w:t>4</w:t>
+      </w:r>
+      <w:r>
+        <w:rPr>
+          <w:rFonts w:cs="Arial"/>
+          <w:sz w:val="24"/>
+          <w:szCs w:val="24"/>
+        </w:rPr>
+        <w:t>.5</w:t>
+      </w:r>
+      <w:r>
+        <w:rPr>
+          <w:rFonts w:cs="Arial"/>
+          <w:sz w:val="24"/>
+          <w:szCs w:val="24"/>
+        </w:rPr>
+        <w:tab/>
+      </w:r>
+      <w:r>
+        <w:rPr>
+          <w:rFonts w:cs="Arial"/>
+          <w:sz w:val="24"/>
+          <w:szCs w:val="24"/>
+        </w:rPr>
+        <w:t>Hardware</w:t>
+      </w:r>
+      <w:r>
+        <w:rPr>
+          <w:rFonts w:cs="Arial"/>
+          <w:sz w:val="24"/>
+          <w:szCs w:val="24"/>
+        </w:rPr>
+        <w:t xml:space="preserve"> Control</w:t>
+      </w:r>
+      <w:r>
+        <w:rPr>
+          <w:rFonts w:cs="Arial"/>
+          <w:sz w:val="24"/>
+          <w:szCs w:val="24"/>
+        </w:rPr>
+        <w:t xml:space="preserve"> </w:t>
+      </w:r>
+      <w:r>
+        <w:rPr>
+          <w:rFonts w:cs="Arial"/>
+          <w:sz w:val="24"/>
+          <w:szCs w:val="24"/>
+        </w:rPr>
+        <w:t>Interface</w:t>
+      </w:r>
+    </w:p>
+    <w:p>
+      <w:pPr>
+        <w:pStyle w:val="ListParagraph"/>
+        <w:rPr>
+          <w:rFonts w:cs="Arial"/>
+          <w:sz w:val="24"/>
+          <w:szCs w:val="24"/>
+        </w:rPr>
+      </w:pPr>
+      <w:r>
+        <w:rPr>
+          <w:rFonts w:cs="Arial"/>
+          <w:sz w:val="24"/>
+          <w:szCs w:val="24"/>
+        </w:rPr>
+        <w:tab/>
+      </w:r>
+      <w:r>
+        <w:rPr>
+          <w:rFonts w:cs="Arial"/>
+          <w:sz w:val="24"/>
+          <w:szCs w:val="24"/>
+        </w:rPr>
+        <w:tab/>
         <w:t>4.5</w:t>
       </w:r>
       <w:r>
@@ -667,8 +751,16 @@
           <w:sz w:val="24"/>
           <w:szCs w:val="24"/>
         </w:rPr>
+        <w:t>.1</w:t>
+      </w:r>
+      <w:r>
+        <w:rPr>
+          <w:rFonts w:cs="Arial"/>
+          <w:sz w:val="24"/>
+          <w:szCs w:val="24"/>
+        </w:rPr>
         <w:tab/>
-        <w:t>Monitoring System</w:t>
+        <w:t>Pressure</w:t>
       </w:r>
     </w:p>
     <w:p>
@@ -686,6 +778,50 @@
           <w:sz w:val="24"/>
           <w:szCs w:val="24"/>
         </w:rPr>
+        <w:tab/>
+      </w:r>
+      <w:r>
+        <w:rPr>
+          <w:rFonts w:cs="Arial"/>
+          <w:sz w:val="24"/>
+          <w:szCs w:val="24"/>
+        </w:rPr>
+        <w:tab/>
+        <w:t>4.5</w:t>
+      </w:r>
+      <w:r>
+        <w:rPr>
+          <w:rFonts w:cs="Arial"/>
+          <w:sz w:val="24"/>
+          <w:szCs w:val="24"/>
+        </w:rPr>
+        <w:t>.2</w:t>
+      </w:r>
+      <w:r>
+        <w:rPr>
+          <w:rFonts w:cs="Arial"/>
+          <w:sz w:val="24"/>
+          <w:szCs w:val="24"/>
+        </w:rPr>
+        <w:tab/>
+        <w:t>Temperature</w:t>
+      </w:r>
+    </w:p>
+    <w:p>
+      <w:pPr>
+        <w:pStyle w:val="ListParagraph"/>
+        <w:rPr>
+          <w:rFonts w:cs="Arial"/>
+          <w:sz w:val="24"/>
+          <w:szCs w:val="24"/>
+        </w:rPr>
+      </w:pPr>
+      <w:r>
+        <w:rPr>
+          <w:rFonts w:cs="Arial"/>
+          <w:sz w:val="24"/>
+          <w:szCs w:val="24"/>
+        </w:rPr>
         <w:t>4.6</w:t>
       </w:r>
       <w:r>
@@ -695,7 +831,15 @@
           <w:szCs w:val="24"/>
         </w:rPr>
         <w:tab/>
-        <w:t>DAQ Signals</w:t>
+      </w:r>
+      <w:r>
+        <w:rPr>
+          <w:rFonts w:cs="Arial"/>
+          <w:color w:val="FF0000"/>
+          <w:sz w:val="24"/>
+          <w:szCs w:val="24"/>
+        </w:rPr>
+        <w:t>Data Logging</w:t>
       </w:r>
     </w:p>
     <w:p>
@@ -730,6 +874,56 @@
           <w:szCs w:val="24"/>
         </w:rPr>
         <w:tab/>
+      </w:r>
+      <w:r>
+        <w:rPr>
+          <w:rFonts w:cs="Arial"/>
+          <w:sz w:val="24"/>
+          <w:szCs w:val="24"/>
+        </w:rPr>
+        <w:t>Termination &amp; Error Handling</w:t>
+      </w:r>
+    </w:p>
+    <w:p>
+      <w:pPr>
+        <w:pStyle w:val="ListParagraph"/>
+        <w:rPr>
+          <w:rFonts w:cs="Arial"/>
+          <w:sz w:val="24"/>
+          <w:szCs w:val="24"/>
+        </w:rPr>
+      </w:pPr>
+      <w:r>
+        <w:rPr>
+          <w:rFonts w:cs="Arial"/>
+          <w:sz w:val="24"/>
+          <w:szCs w:val="24"/>
+        </w:rPr>
+        <w:t>4</w:t>
+      </w:r>
+      <w:r>
+        <w:rPr>
+          <w:rFonts w:cs="Arial"/>
+          <w:sz w:val="24"/>
+          <w:szCs w:val="24"/>
+        </w:rPr>
+        <w:t>.8</w:t>
+      </w:r>
+      <w:r>
+        <w:rPr>
+          <w:rFonts w:cs="Arial"/>
+          <w:sz w:val="24"/>
+          <w:szCs w:val="24"/>
+        </w:rPr>
+        <w:tab/>
+      </w:r>
+      <w:r>
+        <w:rPr>
+          <w:rFonts w:cs="Arial"/>
+          <w:color w:val="FF0000"/>
+          <w:sz w:val="24"/>
+          <w:szCs w:val="24"/>
+        </w:rPr>
         <w:t>Optional Blocks</w:t>
       </w:r>
     </w:p>
@@ -759,21 +953,21 @@
     </w:p>
     <w:p>
       <w:pPr>
-        <w:rPr>
-          <w:rFonts w:cs="Arial"/>
-          <w:sz w:val="24"/>
-          <w:szCs w:val="24"/>
-        </w:rPr>
-      </w:pPr>
-    </w:p>
-    <w:p>
-      <w:pPr>
-        <w:rPr>
-          <w:rFonts w:cs="Arial"/>
-          <w:sz w:val="24"/>
-          <w:szCs w:val="24"/>
-        </w:rPr>
-      </w:pPr>
+        <w:pStyle w:val="ListParagraph"/>
+        <w:rPr>
+          <w:rFonts w:cs="Arial"/>
+          <w:sz w:val="24"/>
+          <w:szCs w:val="24"/>
+        </w:rPr>
+      </w:pPr>
+      <w:r>
+        <w:rPr>
+          <w:rFonts w:cs="Arial"/>
+          <w:sz w:val="24"/>
+          <w:szCs w:val="24"/>
+        </w:rPr>
+        <w:t>5.1</w:t>
+      </w:r>
       <w:r>
         <w:rPr>
           <w:rFonts w:cs="Arial"/>
@@ -782,6 +976,85 @@
         </w:rPr>
         <w:tab/>
       </w:r>
+      <w:r>
+        <w:rPr>
+          <w:rFonts w:cs="Arial"/>
+          <w:sz w:val="24"/>
+          <w:szCs w:val="24"/>
+        </w:rPr>
+        <w:t>Modular Design</w:t>
+      </w:r>
+    </w:p>
+    <w:p>
+      <w:pPr>
+        <w:pStyle w:val="ListParagraph"/>
+        <w:rPr>
+          <w:rFonts w:cs="Arial"/>
+          <w:sz w:val="24"/>
+          <w:szCs w:val="24"/>
+        </w:rPr>
+      </w:pPr>
+      <w:r>
+        <w:rPr>
+          <w:rFonts w:cs="Arial"/>
+          <w:sz w:val="24"/>
+          <w:szCs w:val="24"/>
+        </w:rPr>
+        <w:t>5.2</w:t>
+      </w:r>
+      <w:r>
+        <w:rPr>
+          <w:rFonts w:cs="Arial"/>
+          <w:sz w:val="24"/>
+          <w:szCs w:val="24"/>
+        </w:rPr>
+        <w:tab/>
+      </w:r>
+      <w:r>
+        <w:rPr>
+          <w:rFonts w:cs="Arial"/>
+          <w:sz w:val="24"/>
+          <w:szCs w:val="24"/>
+        </w:rPr>
+        <w:t>Timing Considerations</w:t>
+      </w:r>
+    </w:p>
+    <w:p>
+      <w:pPr>
+        <w:ind w:left="720"/>
+        <w:rPr>
+          <w:rFonts w:cs="Arial"/>
+          <w:b/>
+          <w:sz w:val="24"/>
+          <w:szCs w:val="24"/>
+        </w:rPr>
+      </w:pPr>
+    </w:p>
+    <w:p>
+      <w:pPr>
+        <w:rPr>
+          <w:rFonts w:cs="Arial"/>
+          <w:sz w:val="24"/>
+          <w:szCs w:val="24"/>
+        </w:rPr>
+      </w:pPr>
+    </w:p>
+    <w:p>
+      <w:pPr>
+        <w:rPr>
+          <w:rFonts w:cs="Arial"/>
+          <w:sz w:val="24"/>
+          <w:szCs w:val="24"/>
+        </w:rPr>
+      </w:pPr>
+      <w:r>
+        <w:rPr>
+          <w:rFonts w:cs="Arial"/>
+          <w:sz w:val="24"/>
+          <w:szCs w:val="24"/>
+        </w:rPr>
+        <w:tab/>
+      </w:r>
     </w:p>
     <w:p>
       <w:pPr>
@@ -801,6 +1074,8 @@
         </w:rPr>
         <w:br w:type="page"/>
       </w:r>
+      <w:bookmarkStart w:id="0" w:name="_GoBack"/>
+      <w:bookmarkEnd w:id="0"/>
     </w:p>
     <w:p>
       <w:pPr>
@@ -876,114 +1151,6 @@
           <w:sz w:val="24"/>
           <w:szCs w:val="24"/>
         </w:rPr>
-        <w:t xml:space="preserve">Domino Printing, founded in 1978, is a well-established company focusing </w:t>
-      </w:r>
-      <w:r>
-        <w:rPr>
-          <w:rFonts w:cs="Arial"/>
-          <w:sz w:val="24"/>
-          <w:szCs w:val="24"/>
-        </w:rPr>
-        <w:t>on printing technologies. It is part of the Domino Group, a large worldwide network pushing industry standards with outstanding quality. Domino is involved in every aspect of its systems, from conceptualization and research to marketing and sales.</w:t>
-      </w:r>
-    </w:p>
-    <w:p>
-      <w:pPr>
-        <w:rPr>
-          <w:rFonts w:cs="Arial"/>
-          <w:sz w:val="24"/>
-          <w:szCs w:val="24"/>
-        </w:rPr>
-      </w:pPr>
-    </w:p>
-    <w:p>
-      <w:pPr>
-        <w:rPr>
-          <w:rFonts w:cs="Arial"/>
-          <w:sz w:val="24"/>
-          <w:szCs w:val="24"/>
-        </w:rPr>
-      </w:pPr>
-      <w:r>
-        <w:rPr>
-          <w:rFonts w:cs="Arial"/>
-          <w:sz w:val="24"/>
-          <w:szCs w:val="24"/>
-        </w:rPr>
-        <w:t>A division within</w:t>
-      </w:r>
-      <w:r>
-        <w:rPr>
-          <w:rFonts w:cs="Arial"/>
-          <w:sz w:val="24"/>
-          <w:szCs w:val="24"/>
-        </w:rPr>
-        <w:t xml:space="preserve"> Domino, Marking Materials, spends a considerable amount of time developing new ink</w:t>
-      </w:r>
-      <w:r>
-        <w:rPr>
-          <w:rFonts w:cs="Arial"/>
-          <w:sz w:val="24"/>
-          <w:szCs w:val="24"/>
-        </w:rPr>
-        <w:t>s based on client requirements. As with most development processes, testing plays an important role</w:t>
-      </w:r>
-      <w:r>
-        <w:rPr>
-          <w:rFonts w:cs="Arial"/>
-          <w:sz w:val="24"/>
-          <w:szCs w:val="24"/>
-        </w:rPr>
-        <w:t xml:space="preserve"> to ensure reliability and</w:t>
-      </w:r>
-      <w:r>
-        <w:rPr>
-          <w:rFonts w:cs="Arial"/>
-          <w:sz w:val="24"/>
-          <w:szCs w:val="24"/>
-        </w:rPr>
-        <w:t xml:space="preserve"> satisfaction of requirements. I</w:t>
-      </w:r>
-      <w:r>
-        <w:rPr>
-          <w:rFonts w:cs="Arial"/>
-          <w:sz w:val="24"/>
-          <w:szCs w:val="24"/>
-        </w:rPr>
-        <w:t>nnovative ways to increase efficiency of any established testing routines/practices are highly valued within this division</w:t>
-      </w:r>
-      <w:r>
-        <w:rPr>
-          <w:rFonts w:cs="Arial"/>
-          <w:sz w:val="24"/>
-          <w:szCs w:val="24"/>
-        </w:rPr>
-        <w:t>.</w:t>
-      </w:r>
-    </w:p>
-    <w:p>
-      <w:pPr>
-        <w:rPr>
-          <w:rFonts w:cs="Arial"/>
-          <w:sz w:val="24"/>
-          <w:szCs w:val="24"/>
-        </w:rPr>
-      </w:pPr>
-    </w:p>
-    <w:p>
-      <w:pPr>
-        <w:rPr>
-          <w:rFonts w:cs="Arial"/>
-          <w:sz w:val="24"/>
-          <w:szCs w:val="24"/>
-        </w:rPr>
-      </w:pPr>
-      <w:r>
-        <w:rPr>
-          <w:rFonts w:cs="Arial"/>
-          <w:sz w:val="24"/>
-          <w:szCs w:val="24"/>
-        </w:rPr>
         <w:t xml:space="preserve">The Small Volume Ink System is conceptualized to address the need for a more </w:t>
       </w:r>
       <w:r>
@@ -1000,15 +1167,81 @@
           <w:sz w:val="24"/>
           <w:szCs w:val="24"/>
         </w:rPr>
-        <w:t xml:space="preserve"> and analyzable </w:t>
-      </w:r>
-      <w:r>
-        <w:rPr>
-          <w:rFonts w:cs="Arial"/>
-          <w:sz w:val="24"/>
-          <w:szCs w:val="24"/>
-        </w:rPr>
-        <w:t>ink delivery system. The project is tailored to be completed over a 3 month period, with considerations to further development/implementation.</w:t>
+        <w:t xml:space="preserve">, </w:t>
+      </w:r>
+      <w:r>
+        <w:rPr>
+          <w:rFonts w:cs="Arial"/>
+          <w:sz w:val="24"/>
+          <w:szCs w:val="24"/>
+        </w:rPr>
+        <w:t xml:space="preserve">analyzable </w:t>
+      </w:r>
+      <w:r>
+        <w:rPr>
+          <w:rFonts w:cs="Arial"/>
+          <w:sz w:val="24"/>
+          <w:szCs w:val="24"/>
+        </w:rPr>
+        <w:t xml:space="preserve">ink delivery system. </w:t>
+      </w:r>
+      <w:r>
+        <w:rPr>
+          <w:rFonts w:cs="Arial"/>
+          <w:sz w:val="24"/>
+          <w:szCs w:val="24"/>
+        </w:rPr>
+        <w:t>The physical components will consist of two main vessels from which ink continually circulates, sensors to acquire information, and components to manipulate the system environment.</w:t>
+      </w:r>
+      <w:r>
+        <w:rPr>
+          <w:rFonts w:cs="Arial"/>
+          <w:sz w:val="24"/>
+          <w:szCs w:val="24"/>
+        </w:rPr>
+        <w:t xml:space="preserve"> </w:t>
+      </w:r>
+    </w:p>
+    <w:p>
+      <w:pPr>
+        <w:rPr>
+          <w:rFonts w:cs="Arial"/>
+          <w:sz w:val="24"/>
+          <w:szCs w:val="24"/>
+        </w:rPr>
+      </w:pPr>
+    </w:p>
+    <w:p>
+      <w:pPr>
+        <w:rPr>
+          <w:rFonts w:cs="Arial"/>
+          <w:sz w:val="24"/>
+          <w:szCs w:val="24"/>
+        </w:rPr>
+      </w:pPr>
+      <w:r>
+        <w:rPr>
+          <w:rFonts w:cs="Arial"/>
+          <w:sz w:val="24"/>
+          <w:szCs w:val="24"/>
+        </w:rPr>
+        <w:t>The project is tailored to be completed over a 3 mont</w:t>
+      </w:r>
+      <w:r>
+        <w:rPr>
+          <w:rFonts w:cs="Arial"/>
+          <w:sz w:val="24"/>
+          <w:szCs w:val="24"/>
+        </w:rPr>
+        <w:t>h period, with considerations of</w:t>
+      </w:r>
+      <w:r>
+        <w:rPr>
+          <w:rFonts w:cs="Arial"/>
+          <w:sz w:val="24"/>
+          <w:szCs w:val="24"/>
+        </w:rPr>
+        <w:t xml:space="preserve"> further development/implementation.</w:t>
       </w:r>
     </w:p>
     <w:p>
@@ -1333,15 +1566,47 @@
           <w:sz w:val="24"/>
           <w:szCs w:val="24"/>
         </w:rPr>
-        <w:t>software system will involve two main roles associated with the users, th</w:t>
-      </w:r>
-      <w:r>
-        <w:rPr>
-          <w:rFonts w:cs="Arial"/>
-          <w:sz w:val="24"/>
-          <w:szCs w:val="24"/>
-        </w:rPr>
-        <w:t xml:space="preserve">at of an operator and that of an analyst. </w:t>
+        <w:t xml:space="preserve">software system will aim to achieve </w:t>
+      </w:r>
+      <w:r>
+        <w:rPr>
+          <w:rFonts w:cs="Arial"/>
+          <w:sz w:val="24"/>
+          <w:szCs w:val="24"/>
+        </w:rPr>
+        <w:t xml:space="preserve">two main </w:t>
+      </w:r>
+      <w:r>
+        <w:rPr>
+          <w:rFonts w:cs="Arial"/>
+          <w:sz w:val="24"/>
+          <w:szCs w:val="24"/>
+        </w:rPr>
+        <w:t>goals</w:t>
+      </w:r>
+      <w:r>
+        <w:rPr>
+          <w:rFonts w:cs="Arial"/>
+          <w:sz w:val="24"/>
+          <w:szCs w:val="24"/>
+        </w:rPr>
+        <w:t xml:space="preserve"> </w:t>
+      </w:r>
+      <w:r>
+        <w:rPr>
+          <w:rFonts w:cs="Arial"/>
+          <w:sz w:val="24"/>
+          <w:szCs w:val="24"/>
+        </w:rPr>
+        <w:t>for the users.</w:t>
+      </w:r>
+      <w:r>
+        <w:rPr>
+          <w:rFonts w:cs="Arial"/>
+          <w:sz w:val="24"/>
+          <w:szCs w:val="24"/>
+        </w:rPr>
+        <w:t xml:space="preserve"> </w:t>
       </w:r>
     </w:p>
     <w:p>
@@ -1353,13 +1618,71 @@
           <w:szCs w:val="24"/>
         </w:rPr>
       </w:pPr>
-      <w:r>
-        <w:rPr>
-          <w:rFonts w:cs="Arial"/>
-          <w:sz w:val="24"/>
-          <w:szCs w:val="24"/>
-        </w:rPr>
-        <w:t>The operator interacts with the system as part of a larger system to complete a mechanical task.</w:t>
+    </w:p>
+    <w:p>
+      <w:pPr>
+        <w:spacing w:before="120"/>
+        <w:rPr>
+          <w:rFonts w:cs="Arial"/>
+          <w:sz w:val="24"/>
+          <w:szCs w:val="24"/>
+        </w:rPr>
+      </w:pPr>
+      <w:r>
+        <w:rPr>
+          <w:rFonts w:cs="Arial"/>
+          <w:sz w:val="24"/>
+          <w:szCs w:val="24"/>
+        </w:rPr>
+        <w:t xml:space="preserve">The </w:t>
+      </w:r>
+      <w:r>
+        <w:rPr>
+          <w:rFonts w:cs="Arial"/>
+          <w:sz w:val="24"/>
+          <w:szCs w:val="24"/>
+        </w:rPr>
+        <w:t>use</w:t>
+      </w:r>
+      <w:r>
+        <w:rPr>
+          <w:rFonts w:cs="Arial"/>
+          <w:sz w:val="24"/>
+          <w:szCs w:val="24"/>
+        </w:rPr>
+        <w:t>r interacts with the s</w:t>
+      </w:r>
+      <w:r>
+        <w:rPr>
+          <w:rFonts w:cs="Arial"/>
+          <w:sz w:val="24"/>
+          <w:szCs w:val="24"/>
+        </w:rPr>
+        <w:t>oftware</w:t>
+      </w:r>
+      <w:r>
+        <w:rPr>
+          <w:rFonts w:cs="Arial"/>
+          <w:sz w:val="24"/>
+          <w:szCs w:val="24"/>
+        </w:rPr>
+        <w:t xml:space="preserve"> as part of a larger system to </w:t>
+      </w:r>
+      <w:r>
+        <w:rPr>
+          <w:rFonts w:cs="Arial"/>
+          <w:sz w:val="24"/>
+          <w:szCs w:val="24"/>
+        </w:rPr>
+        <w:t>emulate a final target system</w:t>
+      </w:r>
+      <w:r>
+        <w:rPr>
+          <w:rFonts w:cs="Arial"/>
+          <w:sz w:val="24"/>
+          <w:szCs w:val="24"/>
+        </w:rPr>
+        <w:t>.</w:t>
       </w:r>
     </w:p>
     <w:p>
@@ -1388,7 +1711,7 @@
           <w:sz w:val="24"/>
           <w:szCs w:val="24"/>
         </w:rPr>
-        <w:t xml:space="preserve">As an operator, I want to be able to provide continuous ink delivery to the printhead </w:t>
+        <w:t>As a use</w:t>
       </w:r>
       <w:r>
         <w:rPr>
@@ -1397,6 +1720,15 @@
           <w:sz w:val="24"/>
           <w:szCs w:val="24"/>
         </w:rPr>
+        <w:t xml:space="preserve">r, I want to be able to provide continuous ink delivery to the printhead </w:t>
+      </w:r>
+      <w:r>
+        <w:rPr>
+          <w:rFonts w:cs="Arial"/>
+          <w:i/>
+          <w:sz w:val="24"/>
+          <w:szCs w:val="24"/>
+        </w:rPr>
         <w:t xml:space="preserve">with a small volume so that </w:t>
       </w:r>
       <w:r>
@@ -1454,13 +1786,39 @@
           <w:szCs w:val="24"/>
         </w:rPr>
       </w:pPr>
-      <w:r>
-        <w:rPr>
-          <w:rFonts w:cs="Arial"/>
-          <w:sz w:val="24"/>
-          <w:szCs w:val="24"/>
-        </w:rPr>
-        <w:t>The analyst interacts with the system with the small volume ink system to ascertain information regarding the fluid being used.</w:t>
+    </w:p>
+    <w:p>
+      <w:pPr>
+        <w:spacing w:before="240" w:after="240"/>
+        <w:rPr>
+          <w:rFonts w:cs="Arial"/>
+          <w:sz w:val="24"/>
+          <w:szCs w:val="24"/>
+        </w:rPr>
+      </w:pPr>
+      <w:r>
+        <w:rPr>
+          <w:rFonts w:cs="Arial"/>
+          <w:sz w:val="24"/>
+          <w:szCs w:val="24"/>
+        </w:rPr>
+        <w:t xml:space="preserve">The </w:t>
+      </w:r>
+      <w:r>
+        <w:rPr>
+          <w:rFonts w:cs="Arial"/>
+          <w:sz w:val="24"/>
+          <w:szCs w:val="24"/>
+        </w:rPr>
+        <w:t>user also</w:t>
+      </w:r>
+      <w:r>
+        <w:rPr>
+          <w:rFonts w:cs="Arial"/>
+          <w:sz w:val="24"/>
+          <w:szCs w:val="24"/>
+        </w:rPr>
+        <w:t xml:space="preserve"> interacts with the system with the small volume ink system to ascertain information regarding the fluid being used.</w:t>
       </w:r>
     </w:p>
     <w:p>
@@ -1481,7 +1839,7 @@
           <w:sz w:val="24"/>
           <w:szCs w:val="24"/>
         </w:rPr>
-        <w:t>“As an anal</w:t>
+        <w:t xml:space="preserve">“As </w:t>
       </w:r>
       <w:r>
         <w:rPr>
@@ -1490,7 +1848,7 @@
           <w:sz w:val="24"/>
           <w:szCs w:val="24"/>
         </w:rPr>
-        <w:t>ys</w:t>
+        <w:t>a user</w:t>
       </w:r>
       <w:r>
         <w:rPr>
@@ -1499,7 +1857,7 @@
           <w:sz w:val="24"/>
           <w:szCs w:val="24"/>
         </w:rPr>
-        <w:t xml:space="preserve">t, I want to be able to </w:t>
+        <w:t xml:space="preserve">, I want to be able to </w:t>
       </w:r>
       <w:r>
         <w:rPr>
@@ -1666,6 +2024,14 @@
           <w:szCs w:val="24"/>
         </w:rPr>
         <w:t>Reference to hardware specification document?</w:t>
+      </w:r>
+      <w:r>
+        <w:rPr>
+          <w:color w:val="FF0000"/>
+          <w:sz w:val="24"/>
+          <w:szCs w:val="24"/>
+        </w:rPr>
+        <w:t xml:space="preserve"> Yet to be written</w:t>
       </w:r>
     </w:p>
     <w:p>
@@ -1741,9 +2107,41 @@
     </w:p>
     <w:p>
       <w:pPr>
-        <w:rPr>
-          <w:rFonts w:asciiTheme="majorHAnsi" w:hAnsiTheme="majorHAnsi" w:cs="Arial"/>
-          <w:b/>
+        <w:spacing w:after="120"/>
+        <w:rPr>
+          <w:rFonts w:cs="Arial"/>
+          <w:color w:val="FF0000"/>
+          <w:sz w:val="24"/>
+          <w:szCs w:val="24"/>
+        </w:rPr>
+      </w:pPr>
+    </w:p>
+    <w:p>
+      <w:pPr>
+        <w:spacing w:after="120"/>
+        <w:rPr>
+          <w:rFonts w:cs="Arial"/>
+          <w:color w:val="FF0000"/>
+          <w:sz w:val="24"/>
+          <w:szCs w:val="24"/>
+        </w:rPr>
+      </w:pPr>
+      <w:r>
+        <w:rPr>
+          <w:rFonts w:cs="Arial"/>
+          <w:color w:val="FF0000"/>
+          <w:sz w:val="24"/>
+          <w:szCs w:val="24"/>
+        </w:rPr>
+        <w:t>Software block diagram here.</w:t>
+      </w:r>
+    </w:p>
+    <w:p>
+      <w:pPr>
+        <w:spacing w:after="120"/>
+        <w:rPr>
+          <w:rFonts w:cs="Arial"/>
+          <w:color w:val="FF0000"/>
           <w:sz w:val="24"/>
           <w:szCs w:val="24"/>
         </w:rPr>
@@ -1784,48 +2182,87 @@
           <w:sz w:val="24"/>
           <w:szCs w:val="24"/>
         </w:rPr>
-        <w:t>Information Flow</w:t>
-      </w:r>
-    </w:p>
-    <w:p>
-      <w:pPr>
-        <w:spacing w:after="120"/>
-        <w:rPr>
-          <w:rFonts w:cs="Arial"/>
-          <w:b/>
-          <w:sz w:val="24"/>
-          <w:szCs w:val="24"/>
-        </w:rPr>
-      </w:pPr>
-    </w:p>
-    <w:p>
-      <w:pPr>
-        <w:spacing w:after="120"/>
-        <w:rPr>
-          <w:rFonts w:cs="Arial"/>
-          <w:b/>
-          <w:sz w:val="24"/>
-          <w:szCs w:val="24"/>
-        </w:rPr>
-      </w:pPr>
-    </w:p>
-    <w:p>
-      <w:pPr>
-        <w:spacing w:after="120"/>
-        <w:rPr>
-          <w:rFonts w:cs="Arial"/>
-          <w:b/>
-          <w:sz w:val="24"/>
-          <w:szCs w:val="24"/>
-        </w:rPr>
-      </w:pPr>
-      <w:r>
-        <w:rPr>
-          <w:rFonts w:cs="Arial"/>
-          <w:b/>
-          <w:sz w:val="24"/>
-          <w:szCs w:val="24"/>
-        </w:rPr>
+        <w:t>Producer/Consumer</w:t>
+      </w:r>
+    </w:p>
+    <w:p>
+      <w:pPr>
+        <w:spacing w:after="120"/>
+        <w:rPr>
+          <w:rFonts w:cs="Arial"/>
+          <w:sz w:val="24"/>
+          <w:szCs w:val="24"/>
+        </w:rPr>
+      </w:pPr>
+      <w:r>
+        <w:rPr>
+          <w:rFonts w:cs="Arial"/>
+          <w:sz w:val="24"/>
+          <w:szCs w:val="24"/>
+        </w:rPr>
+        <w:t>The overarching design for this architecture is that of a producer utilizing multiple, parallel consumers.</w:t>
+      </w:r>
+      <w:r>
+        <w:rPr>
+          <w:rFonts w:cs="Arial"/>
+          <w:sz w:val="24"/>
+          <w:szCs w:val="24"/>
+        </w:rPr>
+        <w:t xml:space="preserve"> </w:t>
+      </w:r>
+      <w:r>
+        <w:rPr>
+          <w:rFonts w:cs="Arial"/>
+          <w:sz w:val="24"/>
+          <w:szCs w:val="24"/>
+        </w:rPr>
+        <w:t xml:space="preserve">This allows user commands to be put into a queue while previous </w:t>
+      </w:r>
+      <w:r>
+        <w:rPr>
+          <w:rFonts w:cs="Arial"/>
+          <w:sz w:val="24"/>
+          <w:szCs w:val="24"/>
+        </w:rPr>
+        <w:t>operations are being processed. The disjointed nature between work orders and processe</w:t>
+      </w:r>
+      <w:r>
+        <w:rPr>
+          <w:rFonts w:cs="Arial"/>
+          <w:sz w:val="24"/>
+          <w:szCs w:val="24"/>
+        </w:rPr>
+        <w:t>s can be taken advantage of, allowing individual timing considerations and simplifying integration of extra functions.</w:t>
+      </w:r>
+    </w:p>
+    <w:p>
+      <w:pPr>
+        <w:spacing w:after="120"/>
+        <w:rPr>
+          <w:rFonts w:cs="Arial"/>
+          <w:sz w:val="24"/>
+          <w:szCs w:val="24"/>
+        </w:rPr>
+      </w:pPr>
+    </w:p>
+    <w:p>
+      <w:pPr>
+        <w:spacing w:after="120"/>
+        <w:rPr>
+          <w:rFonts w:cs="Arial"/>
+          <w:b/>
+          <w:sz w:val="24"/>
+          <w:szCs w:val="24"/>
+        </w:rPr>
+      </w:pPr>
+      <w:r>
+        <w:rPr>
+          <w:rFonts w:cs="Arial"/>
+          <w:b/>
+          <w:sz w:val="24"/>
+          <w:szCs w:val="24"/>
+        </w:rPr>
+        <w:lastRenderedPageBreak/>
         <w:t>3.2</w:t>
       </w:r>
       <w:r>
@@ -1844,25 +2281,41 @@
           <w:sz w:val="24"/>
           <w:szCs w:val="24"/>
         </w:rPr>
-        <w:t>Producer/Consumer</w:t>
-      </w:r>
-    </w:p>
-    <w:p>
-      <w:pPr>
-        <w:spacing w:after="120"/>
-        <w:rPr>
-          <w:rFonts w:cs="Arial"/>
-          <w:sz w:val="24"/>
-          <w:szCs w:val="24"/>
-        </w:rPr>
-      </w:pPr>
-      <w:r>
-        <w:rPr>
-          <w:rFonts w:cs="Arial"/>
-          <w:sz w:val="24"/>
-          <w:szCs w:val="24"/>
-        </w:rPr>
-        <w:t>The overarching design for this architecture is that of a producer utilizing multiple, parallel consumers.</w:t>
+        <w:t>State Machine</w:t>
+      </w:r>
+    </w:p>
+    <w:p>
+      <w:pPr>
+        <w:spacing w:after="120"/>
+        <w:rPr>
+          <w:rFonts w:cs="Arial"/>
+          <w:sz w:val="24"/>
+          <w:szCs w:val="24"/>
+        </w:rPr>
+      </w:pPr>
+      <w:r>
+        <w:rPr>
+          <w:rFonts w:cs="Arial"/>
+          <w:sz w:val="24"/>
+          <w:szCs w:val="24"/>
+        </w:rPr>
+        <w:t>In addition to the aforementioned producer-consumer pattern, the software architecture also utilizes state machines within the</w:t>
+      </w:r>
+      <w:r>
+        <w:rPr>
+          <w:rFonts w:cs="Arial"/>
+          <w:sz w:val="24"/>
+          <w:szCs w:val="24"/>
+        </w:rPr>
+        <w:t xml:space="preserve"> producer and</w:t>
+      </w:r>
+      <w:r>
+        <w:rPr>
+          <w:rFonts w:cs="Arial"/>
+          <w:sz w:val="24"/>
+          <w:szCs w:val="24"/>
+        </w:rPr>
+        <w:t xml:space="preserve"> consumer loops. The various states are designed the handle different modes of operation, such as program routines, manual control or PID control.</w:t>
       </w:r>
       <w:r>
         <w:rPr>
@@ -1872,59 +2325,34 @@
         </w:rPr>
         <w:t xml:space="preserve"> </w:t>
       </w:r>
-      <w:r>
-        <w:rPr>
-          <w:rFonts w:cs="Arial"/>
-          <w:sz w:val="24"/>
-          <w:szCs w:val="24"/>
-        </w:rPr>
-        <w:t xml:space="preserve">This allows user commands to be put into a queue while previous </w:t>
-      </w:r>
-      <w:r>
-        <w:rPr>
-          <w:rFonts w:cs="Arial"/>
-          <w:sz w:val="24"/>
-          <w:szCs w:val="24"/>
-        </w:rPr>
-        <w:t>operations are being processed. The disjointed nature between work orders and processe</w:t>
-      </w:r>
-      <w:r>
-        <w:rPr>
-          <w:rFonts w:cs="Arial"/>
-          <w:sz w:val="24"/>
-          <w:szCs w:val="24"/>
-        </w:rPr>
-        <w:t>s can be taken advantage of, allowing individual timing considerations and simplifying integration of extra functions.</w:t>
-      </w:r>
-    </w:p>
-    <w:p>
-      <w:pPr>
-        <w:spacing w:after="120"/>
-        <w:rPr>
-          <w:rFonts w:cs="Arial"/>
-          <w:sz w:val="24"/>
-          <w:szCs w:val="24"/>
-        </w:rPr>
-      </w:pPr>
-    </w:p>
-    <w:p>
-      <w:pPr>
-        <w:spacing w:after="120"/>
-        <w:rPr>
-          <w:rFonts w:cs="Arial"/>
-          <w:b/>
-          <w:sz w:val="24"/>
-          <w:szCs w:val="24"/>
-        </w:rPr>
-      </w:pPr>
-      <w:r>
-        <w:rPr>
-          <w:rFonts w:cs="Arial"/>
-          <w:b/>
-          <w:sz w:val="24"/>
-          <w:szCs w:val="24"/>
-        </w:rPr>
-        <w:lastRenderedPageBreak/>
+    </w:p>
+    <w:p>
+      <w:pPr>
+        <w:spacing w:after="120"/>
+        <w:rPr>
+          <w:rFonts w:cs="Arial"/>
+          <w:sz w:val="24"/>
+          <w:szCs w:val="24"/>
+        </w:rPr>
+      </w:pPr>
+    </w:p>
+    <w:p>
+      <w:pPr>
+        <w:spacing w:after="120"/>
+        <w:rPr>
+          <w:rFonts w:cs="Arial"/>
+          <w:b/>
+          <w:sz w:val="24"/>
+          <w:szCs w:val="24"/>
+        </w:rPr>
+      </w:pPr>
+      <w:r>
+        <w:rPr>
+          <w:rFonts w:cs="Arial"/>
+          <w:b/>
+          <w:sz w:val="24"/>
+          <w:szCs w:val="24"/>
+        </w:rPr>
         <w:t>3.3</w:t>
       </w:r>
       <w:r>
@@ -1943,57 +2371,70 @@
           <w:sz w:val="24"/>
           <w:szCs w:val="24"/>
         </w:rPr>
-        <w:t>State Machine</w:t>
-      </w:r>
-    </w:p>
-    <w:p>
-      <w:pPr>
-        <w:spacing w:after="120"/>
-        <w:rPr>
-          <w:rFonts w:cs="Arial"/>
-          <w:b/>
-          <w:sz w:val="24"/>
-          <w:szCs w:val="24"/>
-        </w:rPr>
-      </w:pPr>
-    </w:p>
-    <w:p>
-      <w:pPr>
-        <w:spacing w:after="120"/>
-        <w:rPr>
-          <w:rFonts w:cs="Arial"/>
-          <w:b/>
-          <w:sz w:val="24"/>
-          <w:szCs w:val="24"/>
-        </w:rPr>
-      </w:pPr>
-    </w:p>
-    <w:p>
-      <w:pPr>
-        <w:spacing w:after="120"/>
-        <w:rPr>
-          <w:rFonts w:cs="Arial"/>
-          <w:b/>
-          <w:sz w:val="24"/>
-          <w:szCs w:val="24"/>
-        </w:rPr>
-      </w:pPr>
-    </w:p>
-    <w:p>
-      <w:pPr>
-        <w:spacing w:after="120"/>
-        <w:rPr>
-          <w:rFonts w:cs="Arial"/>
-          <w:sz w:val="24"/>
-          <w:szCs w:val="24"/>
-        </w:rPr>
-      </w:pPr>
-    </w:p>
-    <w:p>
-      <w:pPr>
-        <w:spacing w:after="120"/>
-        <w:rPr>
-          <w:rFonts w:cs="Arial"/>
+        <w:t>Program Routines</w:t>
+      </w:r>
+    </w:p>
+    <w:p>
+      <w:pPr>
+        <w:spacing w:after="120"/>
+        <w:rPr>
+          <w:rFonts w:cs="Arial"/>
+          <w:sz w:val="24"/>
+          <w:szCs w:val="24"/>
+        </w:rPr>
+      </w:pPr>
+      <w:r>
+        <w:rPr>
+          <w:rFonts w:cs="Arial"/>
+          <w:sz w:val="24"/>
+          <w:szCs w:val="24"/>
+        </w:rPr>
+        <w:t>These will be either static protocols running predetermined processes, such as initialization, shutdown or in the context of ink systems – a flush function, or dynamic looping processes such as PID control of pressure/temperature.</w:t>
+      </w:r>
+      <w:r>
+        <w:rPr>
+          <w:rFonts w:cs="Arial"/>
+          <w:sz w:val="24"/>
+          <w:szCs w:val="24"/>
+        </w:rPr>
+        <w:t xml:space="preserve"> </w:t>
+      </w:r>
+    </w:p>
+    <w:p>
+      <w:pPr>
+        <w:spacing w:after="120"/>
+        <w:rPr>
+          <w:rFonts w:cs="Arial"/>
+          <w:color w:val="FF0000"/>
+          <w:sz w:val="24"/>
+          <w:szCs w:val="24"/>
+        </w:rPr>
+      </w:pPr>
+      <w:r>
+        <w:rPr>
+          <w:rFonts w:cs="Arial"/>
+          <w:color w:val="FF0000"/>
+          <w:sz w:val="24"/>
+          <w:szCs w:val="24"/>
+        </w:rPr>
+        <w:t xml:space="preserve">More </w:t>
+      </w:r>
+      <w:r>
+        <w:rPr>
+          <w:rFonts w:cs="Arial"/>
+          <w:color w:val="FF0000"/>
+          <w:sz w:val="24"/>
+          <w:szCs w:val="24"/>
+        </w:rPr>
+        <w:t>on routines needed</w:t>
+      </w:r>
+    </w:p>
+    <w:p>
+      <w:pPr>
+        <w:spacing w:after="120"/>
+        <w:rPr>
+          <w:rFonts w:cs="Arial"/>
+          <w:color w:val="FF0000"/>
           <w:sz w:val="24"/>
           <w:szCs w:val="24"/>
         </w:rPr>
@@ -2034,33 +2475,7 @@
           <w:sz w:val="24"/>
           <w:szCs w:val="24"/>
         </w:rPr>
-        <w:t>Program Routines</w:t>
-      </w:r>
-    </w:p>
-    <w:p>
-      <w:pPr>
-        <w:spacing w:after="120"/>
-        <w:rPr>
-          <w:rFonts w:cs="Arial"/>
-          <w:sz w:val="24"/>
-          <w:szCs w:val="24"/>
-        </w:rPr>
-      </w:pPr>
-      <w:r>
-        <w:rPr>
-          <w:rFonts w:cs="Arial"/>
-          <w:sz w:val="24"/>
-          <w:szCs w:val="24"/>
-        </w:rPr>
-        <w:t>These will be either static protocols running predetermined processes, such as initialization, shutdown or in the context of ink systems – a flush function, or dynamic looping processes such as PID control of pressure/temperature.</w:t>
-      </w:r>
-      <w:r>
-        <w:rPr>
-          <w:rFonts w:cs="Arial"/>
-          <w:sz w:val="24"/>
-          <w:szCs w:val="24"/>
-        </w:rPr>
-        <w:t xml:space="preserve"> </w:t>
+        <w:t>Flow Chart</w:t>
       </w:r>
     </w:p>
     <w:p>
@@ -2080,58 +2495,25 @@
           <w:sz w:val="24"/>
           <w:szCs w:val="24"/>
         </w:rPr>
-        <w:t>More routines?</w:t>
-      </w:r>
-    </w:p>
-    <w:p>
-      <w:pPr>
-        <w:spacing w:after="120"/>
+        <w:t>Flowchart</w:t>
+      </w:r>
+      <w:r>
         <w:rPr>
           <w:rFonts w:cs="Arial"/>
           <w:color w:val="FF0000"/>
           <w:sz w:val="24"/>
           <w:szCs w:val="24"/>
         </w:rPr>
-      </w:pPr>
-    </w:p>
-    <w:p>
-      <w:pPr>
-        <w:spacing w:after="120"/>
-        <w:rPr>
-          <w:rFonts w:cs="Arial"/>
-          <w:b/>
+        <w:t xml:space="preserve"> diagram </w:t>
+      </w:r>
+      <w:r>
+        <w:rPr>
+          <w:rFonts w:cs="Arial"/>
           <w:color w:val="FF0000"/>
           <w:sz w:val="24"/>
           <w:szCs w:val="24"/>
         </w:rPr>
-      </w:pPr>
-      <w:r>
-        <w:rPr>
-          <w:rFonts w:cs="Arial"/>
-          <w:b/>
-          <w:sz w:val="24"/>
-          <w:szCs w:val="24"/>
-        </w:rPr>
-        <w:t>3.5</w:t>
-      </w:r>
-      <w:r>
-        <w:rPr>
-          <w:rFonts w:cs="Arial"/>
-          <w:b/>
-          <w:sz w:val="24"/>
-          <w:szCs w:val="24"/>
-        </w:rPr>
-        <w:tab/>
-      </w:r>
-      <w:r>
-        <w:rPr>
-          <w:rFonts w:cs="Arial"/>
-          <w:b/>
-          <w:color w:val="FF0000"/>
-          <w:sz w:val="24"/>
-          <w:szCs w:val="24"/>
-        </w:rPr>
-        <w:t>flowchart diagram + more</w:t>
+        <w:t>etc</w:t>
       </w:r>
     </w:p>
     <w:p>
@@ -2207,14 +2589,8 @@
     </w:p>
     <w:p>
       <w:pPr>
-        <w:rPr>
-          <w:sz w:val="24"/>
-          <w:szCs w:val="24"/>
-        </w:rPr>
-      </w:pPr>
-    </w:p>
-    <w:p>
-      <w:pPr>
+        <w:spacing w:after="120"/>
+        <w:jc w:val="both"/>
         <w:rPr>
           <w:color w:val="FF0000"/>
           <w:sz w:val="24"/>
@@ -2227,23 +2603,15 @@
           <w:sz w:val="24"/>
           <w:szCs w:val="24"/>
         </w:rPr>
-        <w:t>Software broken into components/modules</w:t>
-      </w:r>
-    </w:p>
-    <w:p>
-      <w:pPr>
+        <w:t xml:space="preserve">Lots of software screenshots </w:t>
+      </w:r>
+      <w:r>
         <w:rPr>
           <w:color w:val="FF0000"/>
           <w:sz w:val="24"/>
           <w:szCs w:val="24"/>
         </w:rPr>
-      </w:pPr>
-      <w:r>
-        <w:rPr>
-          <w:sz w:val="24"/>
-          <w:szCs w:val="24"/>
-        </w:rPr>
-        <w:tab/>
+        <w:t xml:space="preserve">with labels </w:t>
       </w:r>
       <w:r>
         <w:rPr>
@@ -2251,33 +2619,15 @@
           <w:sz w:val="24"/>
           <w:szCs w:val="24"/>
         </w:rPr>
-        <w:t>-detailed explanation of components and interactions with rest of system</w:t>
-      </w:r>
-    </w:p>
-    <w:p>
-      <w:pPr>
+        <w:t>needed.</w:t>
+      </w:r>
+      <w:r>
         <w:rPr>
           <w:color w:val="FF0000"/>
           <w:sz w:val="24"/>
           <w:szCs w:val="24"/>
         </w:rPr>
-      </w:pPr>
-    </w:p>
-    <w:p>
-      <w:pPr>
-        <w:rPr>
-          <w:color w:val="FF0000"/>
-          <w:sz w:val="24"/>
-          <w:szCs w:val="24"/>
-        </w:rPr>
-      </w:pPr>
-      <w:r>
-        <w:rPr>
-          <w:color w:val="FF0000"/>
-          <w:sz w:val="24"/>
-          <w:szCs w:val="24"/>
-        </w:rPr>
-        <w:t>State machine diagram</w:t>
+        <w:t xml:space="preserve"> Use rough drafts or wait for final software?</w:t>
       </w:r>
     </w:p>
     <w:p>
@@ -2335,17 +2685,15 @@
           <w:sz w:val="24"/>
           <w:szCs w:val="24"/>
         </w:rPr>
-        <w:t>several components,</w:t>
-      </w:r>
-      <w:bookmarkStart w:id="0" w:name="_GoBack"/>
-      <w:bookmarkEnd w:id="0"/>
-      <w:r>
-        <w:rPr>
-          <w:rFonts w:cs="Arial"/>
-          <w:sz w:val="24"/>
-          <w:szCs w:val="24"/>
-        </w:rPr>
-        <w:t xml:space="preserve"> each with a distinct function. </w:t>
+        <w:t xml:space="preserve">several components, each with a distinct function. </w:t>
+      </w:r>
+      <w:r>
+        <w:rPr>
+          <w:rFonts w:cs="Arial"/>
+          <w:sz w:val="24"/>
+          <w:szCs w:val="24"/>
+        </w:rPr>
+        <w:t>The four main blocks are - the user interface, the monitoring system, the main controller and the hardware interfaces.</w:t>
       </w:r>
     </w:p>
     <w:p>
@@ -2376,25 +2724,49 @@
           <w:szCs w:val="24"/>
         </w:rPr>
         <w:tab/>
-        <w:t>User Input System</w:t>
-      </w:r>
-    </w:p>
-    <w:p>
-      <w:pPr>
-        <w:spacing w:after="120"/>
-        <w:rPr>
-          <w:rFonts w:cs="Arial"/>
-          <w:sz w:val="24"/>
-          <w:szCs w:val="24"/>
-        </w:rPr>
-      </w:pPr>
-      <w:r>
-        <w:rPr>
-          <w:rFonts w:cs="Arial"/>
-          <w:sz w:val="24"/>
-          <w:szCs w:val="24"/>
-        </w:rPr>
-        <w:t xml:space="preserve">Data flow of this software system, outside of looping states, originates from user input. User input events will trigger certain routines to be executed. The software will process the input and any associated variables/parameters to determine the desired state of multiple hardware components. </w:t>
+        <w:t>User Input &amp; Interface</w:t>
+      </w:r>
+    </w:p>
+    <w:p>
+      <w:pPr>
+        <w:spacing w:after="120"/>
+        <w:rPr>
+          <w:rFonts w:cs="Arial"/>
+          <w:sz w:val="24"/>
+          <w:szCs w:val="24"/>
+        </w:rPr>
+      </w:pPr>
+      <w:r>
+        <w:rPr>
+          <w:rFonts w:cs="Arial"/>
+          <w:sz w:val="24"/>
+          <w:szCs w:val="24"/>
+        </w:rPr>
+        <w:t xml:space="preserve">Data flow of this software system, outside of looping states, originates from user input. User input events will trigger certain routines to be executed. The </w:t>
+      </w:r>
+      <w:r>
+        <w:rPr>
+          <w:rFonts w:cs="Arial"/>
+          <w:sz w:val="24"/>
+          <w:szCs w:val="24"/>
+        </w:rPr>
+        <w:t>software</w:t>
+      </w:r>
+      <w:r>
+        <w:rPr>
+          <w:rFonts w:cs="Arial"/>
+          <w:sz w:val="24"/>
+          <w:szCs w:val="24"/>
+        </w:rPr>
+        <w:t xml:space="preserve"> will process the input and any associated variables/parameters to determine the desired state o</w:t>
+      </w:r>
+      <w:r>
+        <w:rPr>
+          <w:rFonts w:cs="Arial"/>
+          <w:sz w:val="24"/>
+          <w:szCs w:val="24"/>
+        </w:rPr>
+        <w:t>f multiple hardware components.</w:t>
       </w:r>
     </w:p>
     <w:p>
@@ -2413,6 +2785,40 @@
           <w:szCs w:val="24"/>
         </w:rPr>
         <w:t>Controls for the user interface will be represented in mainly two forms: Boolean switch buttons and analogue dials/open fields for parameter entry.</w:t>
+      </w:r>
+    </w:p>
+    <w:p>
+      <w:pPr>
+        <w:spacing w:after="120"/>
+        <w:rPr>
+          <w:rFonts w:cs="Arial"/>
+          <w:sz w:val="24"/>
+          <w:szCs w:val="24"/>
+        </w:rPr>
+      </w:pPr>
+      <w:r>
+        <w:rPr>
+          <w:rFonts w:cs="Arial"/>
+          <w:sz w:val="24"/>
+          <w:szCs w:val="24"/>
+        </w:rPr>
+        <w:t>When a valid user event is triggered, the appropriate command constant is enqueued onto the user command queue to awaiting processing from the ma</w:t>
+      </w:r>
+      <w:r>
+        <w:rPr>
+          <w:rFonts w:cs="Arial"/>
+          <w:sz w:val="24"/>
+          <w:szCs w:val="24"/>
+        </w:rPr>
+        <w:t>in</w:t>
+      </w:r>
+      <w:r>
+        <w:rPr>
+          <w:rFonts w:cs="Arial"/>
+          <w:sz w:val="24"/>
+          <w:szCs w:val="24"/>
+        </w:rPr>
+        <w:t xml:space="preserve"> controller.</w:t>
       </w:r>
     </w:p>
     <w:p>
@@ -2470,7 +2876,7 @@
           <w:szCs w:val="24"/>
         </w:rPr>
         <w:tab/>
-        <w:t>Master Controller</w:t>
+        <w:t>Monitoring System</w:t>
       </w:r>
     </w:p>
     <w:p>
@@ -2479,6 +2885,55 @@
         <w:jc w:val="both"/>
         <w:rPr>
           <w:rFonts w:cs="Arial"/>
+          <w:color w:val="FF0000"/>
+          <w:sz w:val="24"/>
+          <w:szCs w:val="24"/>
+        </w:rPr>
+      </w:pPr>
+      <w:r>
+        <w:rPr>
+          <w:rFonts w:cs="Arial"/>
+          <w:sz w:val="24"/>
+          <w:szCs w:val="24"/>
+        </w:rPr>
+        <w:t>Inputs from the different DAQ pins are repeatedly read within one loop. Each loop takes the current input value and updat</w:t>
+      </w:r>
+      <w:r>
+        <w:rPr>
+          <w:rFonts w:cs="Arial"/>
+          <w:sz w:val="24"/>
+          <w:szCs w:val="24"/>
+        </w:rPr>
+        <w:t xml:space="preserve">es a functional global variable. </w:t>
+      </w:r>
+      <w:r>
+        <w:rPr>
+          <w:rFonts w:cs="Arial"/>
+          <w:color w:val="FF0000"/>
+          <w:sz w:val="24"/>
+          <w:szCs w:val="24"/>
+        </w:rPr>
+        <w:t>More?</w:t>
+      </w:r>
+    </w:p>
+    <w:p>
+      <w:pPr>
+        <w:spacing w:after="120"/>
+        <w:jc w:val="both"/>
+        <w:rPr>
+          <w:rFonts w:cs="Arial"/>
+          <w:b/>
+          <w:sz w:val="24"/>
+          <w:szCs w:val="24"/>
+        </w:rPr>
+      </w:pPr>
+    </w:p>
+    <w:p>
+      <w:pPr>
+        <w:spacing w:after="120"/>
+        <w:jc w:val="both"/>
+        <w:rPr>
+          <w:rFonts w:cs="Arial"/>
           <w:b/>
           <w:sz w:val="24"/>
           <w:szCs w:val="24"/>
@@ -2501,33 +2956,25 @@
           <w:szCs w:val="24"/>
         </w:rPr>
         <w:tab/>
-      </w:r>
-      <w:r>
-        <w:rPr>
-          <w:rFonts w:cs="Arial"/>
-          <w:b/>
-          <w:sz w:val="24"/>
-          <w:szCs w:val="24"/>
-        </w:rPr>
-        <w:t>Logic</w:t>
-      </w:r>
-      <w:r>
-        <w:rPr>
-          <w:rFonts w:cs="Arial"/>
-          <w:b/>
-          <w:sz w:val="24"/>
-          <w:szCs w:val="24"/>
-        </w:rPr>
-        <w:t xml:space="preserve"> Control/Interface</w:t>
-      </w:r>
-      <w:r>
-        <w:rPr>
-          <w:rFonts w:cs="Arial"/>
-          <w:b/>
-          <w:sz w:val="24"/>
-          <w:szCs w:val="24"/>
-        </w:rPr>
-        <w:tab/>
+        <w:t>Ma</w:t>
+      </w:r>
+      <w:r>
+        <w:rPr>
+          <w:rFonts w:cs="Arial"/>
+          <w:b/>
+          <w:sz w:val="24"/>
+          <w:szCs w:val="24"/>
+        </w:rPr>
+        <w:t>in</w:t>
+      </w:r>
+      <w:r>
+        <w:rPr>
+          <w:rFonts w:cs="Arial"/>
+          <w:b/>
+          <w:sz w:val="24"/>
+          <w:szCs w:val="24"/>
+        </w:rPr>
+        <w:t xml:space="preserve"> Controller</w:t>
       </w:r>
     </w:p>
     <w:p>
@@ -2536,19 +2983,158 @@
         <w:jc w:val="both"/>
         <w:rPr>
           <w:rFonts w:cs="Arial"/>
-          <w:b/>
-          <w:sz w:val="24"/>
-          <w:szCs w:val="24"/>
-        </w:rPr>
-      </w:pPr>
-      <w:r>
-        <w:rPr>
-          <w:rFonts w:cs="Arial"/>
-          <w:b/>
-          <w:sz w:val="24"/>
-          <w:szCs w:val="24"/>
-        </w:rPr>
-        <w:t>4.4.1</w:t>
+          <w:sz w:val="24"/>
+          <w:szCs w:val="24"/>
+        </w:rPr>
+      </w:pPr>
+      <w:r>
+        <w:rPr>
+          <w:rFonts w:cs="Arial"/>
+          <w:sz w:val="24"/>
+          <w:szCs w:val="24"/>
+        </w:rPr>
+        <w:t xml:space="preserve">The main controller loop is responsible for receiving user commands via the user command queue, and translating them into parameters that the various blocks further down in the hierarchy can work with. </w:t>
+      </w:r>
+    </w:p>
+    <w:p>
+      <w:pPr>
+        <w:spacing w:after="120"/>
+        <w:jc w:val="both"/>
+        <w:rPr>
+          <w:rFonts w:cs="Arial"/>
+          <w:sz w:val="24"/>
+          <w:szCs w:val="24"/>
+        </w:rPr>
+      </w:pPr>
+      <w:r>
+        <w:rPr>
+          <w:rFonts w:cs="Arial"/>
+          <w:sz w:val="24"/>
+          <w:szCs w:val="24"/>
+        </w:rPr>
+        <w:t>All of the logical calculations including PID control are centralized in this block.</w:t>
+      </w:r>
+    </w:p>
+    <w:p>
+      <w:pPr>
+        <w:spacing w:after="120"/>
+        <w:jc w:val="both"/>
+        <w:rPr>
+          <w:rFonts w:cs="Arial"/>
+          <w:sz w:val="24"/>
+          <w:szCs w:val="24"/>
+        </w:rPr>
+      </w:pPr>
+      <w:r>
+        <w:rPr>
+          <w:rFonts w:cs="Arial"/>
+          <w:sz w:val="24"/>
+          <w:szCs w:val="24"/>
+        </w:rPr>
+        <w:t>The output of the main controller is a number of co</w:t>
+      </w:r>
+      <w:r>
+        <w:rPr>
+          <w:rFonts w:cs="Arial"/>
+          <w:sz w:val="24"/>
+          <w:szCs w:val="24"/>
+        </w:rPr>
+        <w:t>ntrol</w:t>
+      </w:r>
+      <w:r>
+        <w:rPr>
+          <w:rFonts w:cs="Arial"/>
+          <w:sz w:val="24"/>
+          <w:szCs w:val="24"/>
+        </w:rPr>
+        <w:t xml:space="preserve"> queues going to their respective control blocks, each carrying the necessary variables to incite an action/inaction.</w:t>
+      </w:r>
+    </w:p>
+    <w:p>
+      <w:pPr>
+        <w:spacing w:after="120"/>
+        <w:jc w:val="both"/>
+        <w:rPr>
+          <w:rFonts w:cs="Arial"/>
+          <w:color w:val="FF0000"/>
+          <w:sz w:val="24"/>
+          <w:szCs w:val="24"/>
+        </w:rPr>
+      </w:pPr>
+      <w:r>
+        <w:rPr>
+          <w:rFonts w:cs="Arial"/>
+          <w:sz w:val="24"/>
+          <w:szCs w:val="24"/>
+        </w:rPr>
+        <w:t>The controller has multiple</w:t>
+      </w:r>
+      <w:r>
+        <w:rPr>
+          <w:rFonts w:cs="Arial"/>
+          <w:sz w:val="24"/>
+          <w:szCs w:val="24"/>
+        </w:rPr>
+        <w:t xml:space="preserve"> states</w:t>
+      </w:r>
+      <w:r>
+        <w:rPr>
+          <w:rFonts w:cs="Arial"/>
+          <w:color w:val="FF0000"/>
+          <w:sz w:val="24"/>
+          <w:szCs w:val="24"/>
+        </w:rPr>
+        <w:t>, in</w:t>
+      </w:r>
+      <w:r>
+        <w:rPr>
+          <w:rFonts w:cs="Arial"/>
+          <w:color w:val="FF0000"/>
+          <w:sz w:val="24"/>
+          <w:szCs w:val="24"/>
+        </w:rPr>
+        <w:t>itialize/running/termination etc</w:t>
+      </w:r>
+    </w:p>
+    <w:p>
+      <w:pPr>
+        <w:spacing w:after="120"/>
+        <w:jc w:val="both"/>
+        <w:rPr>
+          <w:rFonts w:cs="Arial"/>
+          <w:sz w:val="24"/>
+          <w:szCs w:val="24"/>
+        </w:rPr>
+      </w:pPr>
+    </w:p>
+    <w:p>
+      <w:pPr>
+        <w:spacing w:after="120"/>
+        <w:jc w:val="both"/>
+        <w:rPr>
+          <w:rFonts w:cs="Arial"/>
+          <w:b/>
+          <w:sz w:val="24"/>
+          <w:szCs w:val="24"/>
+        </w:rPr>
+      </w:pPr>
+      <w:r>
+        <w:rPr>
+          <w:rFonts w:cs="Arial"/>
+          <w:b/>
+          <w:sz w:val="24"/>
+          <w:szCs w:val="24"/>
+        </w:rPr>
+        <w:t>4.4</w:t>
+      </w:r>
+      <w:r>
+        <w:rPr>
+          <w:rFonts w:cs="Arial"/>
+          <w:b/>
+          <w:sz w:val="24"/>
+          <w:szCs w:val="24"/>
+        </w:rPr>
+        <w:t>.1</w:t>
       </w:r>
       <w:r>
         <w:rPr>
@@ -2567,16 +3153,7 @@
           <w:sz w:val="24"/>
           <w:szCs w:val="24"/>
         </w:rPr>
-        <w:tab/>
-      </w:r>
-      <w:r>
-        <w:rPr>
-          <w:rFonts w:cs="Arial"/>
-          <w:b/>
-          <w:sz w:val="24"/>
-          <w:szCs w:val="24"/>
-        </w:rPr>
-        <w:tab/>
+        <w:t xml:space="preserve"> (Main controller)</w:t>
       </w:r>
     </w:p>
     <w:p>
@@ -2585,19 +3162,233 @@
         <w:jc w:val="both"/>
         <w:rPr>
           <w:rFonts w:cs="Arial"/>
-          <w:b/>
-          <w:sz w:val="24"/>
-          <w:szCs w:val="24"/>
-        </w:rPr>
-      </w:pPr>
-      <w:r>
-        <w:rPr>
-          <w:rFonts w:cs="Arial"/>
-          <w:b/>
-          <w:sz w:val="24"/>
-          <w:szCs w:val="24"/>
-        </w:rPr>
-        <w:t>4.4.2</w:t>
+          <w:sz w:val="24"/>
+          <w:szCs w:val="24"/>
+        </w:rPr>
+      </w:pPr>
+      <w:r>
+        <w:rPr>
+          <w:rFonts w:cs="Arial"/>
+          <w:sz w:val="24"/>
+          <w:szCs w:val="24"/>
+        </w:rPr>
+        <w:t>The most recent pressure reading from the monitoring system is used as the input for this secti</w:t>
+      </w:r>
+      <w:r>
+        <w:rPr>
+          <w:rFonts w:cs="Arial"/>
+          <w:sz w:val="24"/>
+          <w:szCs w:val="24"/>
+        </w:rPr>
+        <w:t>on of code each loop iteration. The input voltage reading is first put through a couple of numeric conversions to give a pressure reading (</w:t>
+      </w:r>
+      <w:r>
+        <w:rPr>
+          <w:rFonts w:cs="Arial"/>
+          <w:color w:val="FF0000"/>
+          <w:sz w:val="24"/>
+          <w:szCs w:val="24"/>
+        </w:rPr>
+        <w:t>precalculated</w:t>
+      </w:r>
+      <w:r>
+        <w:rPr>
+          <w:rFonts w:cs="Arial"/>
+          <w:color w:val="FF0000"/>
+          <w:sz w:val="24"/>
+          <w:szCs w:val="24"/>
+        </w:rPr>
+        <w:t>,</w:t>
+      </w:r>
+      <w:r>
+        <w:rPr>
+          <w:rFonts w:cs="Arial"/>
+          <w:color w:val="FF0000"/>
+          <w:sz w:val="24"/>
+          <w:szCs w:val="24"/>
+        </w:rPr>
+        <w:t xml:space="preserve"> reference</w:t>
+      </w:r>
+      <w:r>
+        <w:rPr>
+          <w:rFonts w:cs="Arial"/>
+          <w:color w:val="FF0000"/>
+          <w:sz w:val="24"/>
+          <w:szCs w:val="24"/>
+        </w:rPr>
+        <w:t xml:space="preserve"> excel formulation?</w:t>
+      </w:r>
+      <w:r>
+        <w:rPr>
+          <w:rFonts w:cs="Arial"/>
+          <w:sz w:val="24"/>
+          <w:szCs w:val="24"/>
+        </w:rPr>
+        <w:t>)</w:t>
+      </w:r>
+      <w:r>
+        <w:rPr>
+          <w:rFonts w:cs="Arial"/>
+          <w:sz w:val="24"/>
+          <w:szCs w:val="24"/>
+        </w:rPr>
+        <w:t xml:space="preserve">. The pressure reading is then fed into a PID control VI alongside a user controlled </w:t>
+      </w:r>
+      <w:r>
+        <w:rPr>
+          <w:rFonts w:cs="Arial"/>
+          <w:sz w:val="24"/>
+          <w:szCs w:val="24"/>
+        </w:rPr>
+        <w:t>set point</w:t>
+      </w:r>
+      <w:r>
+        <w:rPr>
+          <w:rFonts w:cs="Arial"/>
+          <w:sz w:val="24"/>
+          <w:szCs w:val="24"/>
+        </w:rPr>
+        <w:t xml:space="preserve">. The control output value </w:t>
+      </w:r>
+      <w:r>
+        <w:rPr>
+          <w:rFonts w:cs="Arial"/>
+          <w:sz w:val="24"/>
+          <w:szCs w:val="24"/>
+        </w:rPr>
+        <w:t xml:space="preserve">(lower limit – 0.4, upper limit 5) </w:t>
+      </w:r>
+      <w:r>
+        <w:rPr>
+          <w:rFonts w:cs="Arial"/>
+          <w:sz w:val="24"/>
+          <w:szCs w:val="24"/>
+        </w:rPr>
+        <w:t>is subsequently put onto a queue bound for the pressure hardware interface.</w:t>
+      </w:r>
+      <w:r>
+        <w:rPr>
+          <w:rFonts w:cs="Arial"/>
+          <w:sz w:val="24"/>
+          <w:szCs w:val="24"/>
+        </w:rPr>
+        <w:t xml:space="preserve"> </w:t>
+      </w:r>
+    </w:p>
+    <w:p>
+      <w:pPr>
+        <w:spacing w:after="120"/>
+        <w:jc w:val="both"/>
+        <w:rPr>
+          <w:rFonts w:cs="Arial"/>
+          <w:sz w:val="24"/>
+          <w:szCs w:val="24"/>
+        </w:rPr>
+      </w:pPr>
+      <w:r>
+        <w:rPr>
+          <w:rFonts w:cs="Arial"/>
+          <w:sz w:val="24"/>
+          <w:szCs w:val="24"/>
+        </w:rPr>
+        <w:t xml:space="preserve">The </w:t>
+      </w:r>
+      <w:r>
+        <w:rPr>
+          <w:rFonts w:cs="Arial"/>
+          <w:sz w:val="24"/>
+          <w:szCs w:val="24"/>
+        </w:rPr>
+        <w:t>information pushed onto the queue</w:t>
+      </w:r>
+      <w:r>
+        <w:rPr>
+          <w:rFonts w:cs="Arial"/>
+          <w:sz w:val="24"/>
+          <w:szCs w:val="24"/>
+        </w:rPr>
+        <w:t xml:space="preserve"> consists of:  </w:t>
+      </w:r>
+    </w:p>
+    <w:p>
+      <w:pPr>
+        <w:spacing w:after="120"/>
+        <w:ind w:firstLine="720"/>
+        <w:jc w:val="both"/>
+        <w:rPr>
+          <w:rFonts w:cs="Arial"/>
+          <w:sz w:val="24"/>
+          <w:szCs w:val="24"/>
+        </w:rPr>
+      </w:pPr>
+      <w:r>
+        <w:rPr>
+          <w:rFonts w:cs="Arial"/>
+          <w:sz w:val="24"/>
+          <w:szCs w:val="24"/>
+        </w:rPr>
+        <w:t>A voltage value that dictates the rate at which the pump operates.</w:t>
+      </w:r>
+    </w:p>
+    <w:p>
+      <w:pPr>
+        <w:spacing w:after="120"/>
+        <w:ind w:firstLine="720"/>
+        <w:jc w:val="both"/>
+        <w:rPr>
+          <w:rFonts w:cs="Arial"/>
+          <w:sz w:val="24"/>
+          <w:szCs w:val="24"/>
+        </w:rPr>
+      </w:pPr>
+      <w:r>
+        <w:rPr>
+          <w:rFonts w:cs="Arial"/>
+          <w:sz w:val="24"/>
+          <w:szCs w:val="24"/>
+        </w:rPr>
+        <w:t>A collection of Boolean values which dictate which valves are opened/closed.</w:t>
+      </w:r>
+    </w:p>
+    <w:p>
+      <w:pPr>
+        <w:spacing w:after="120"/>
+        <w:jc w:val="both"/>
+        <w:rPr>
+          <w:rFonts w:cs="Arial"/>
+          <w:sz w:val="24"/>
+          <w:szCs w:val="24"/>
+        </w:rPr>
+      </w:pPr>
+    </w:p>
+    <w:p>
+      <w:pPr>
+        <w:spacing w:after="120"/>
+        <w:jc w:val="both"/>
+        <w:rPr>
+          <w:rFonts w:cs="Arial"/>
+          <w:b/>
+          <w:sz w:val="24"/>
+          <w:szCs w:val="24"/>
+        </w:rPr>
+      </w:pPr>
+      <w:r>
+        <w:rPr>
+          <w:rFonts w:cs="Arial"/>
+          <w:b/>
+          <w:sz w:val="24"/>
+          <w:szCs w:val="24"/>
+        </w:rPr>
+        <w:t>4.4</w:t>
+      </w:r>
+      <w:r>
+        <w:rPr>
+          <w:rFonts w:cs="Arial"/>
+          <w:b/>
+          <w:sz w:val="24"/>
+          <w:szCs w:val="24"/>
+        </w:rPr>
+        <w:t>.2</w:t>
       </w:r>
       <w:r>
         <w:rPr>
@@ -2609,6 +3400,15 @@
         <w:tab/>
         <w:t>Temperature</w:t>
       </w:r>
+      <w:r>
+        <w:rPr>
+          <w:rFonts w:cs="Arial"/>
+          <w:b/>
+          <w:sz w:val="24"/>
+          <w:szCs w:val="24"/>
+        </w:rPr>
+        <w:t xml:space="preserve"> (Main controller)</w:t>
+      </w:r>
     </w:p>
     <w:p>
       <w:pPr>
@@ -2616,6 +3416,181 @@
         <w:jc w:val="both"/>
         <w:rPr>
           <w:rFonts w:cs="Arial"/>
+          <w:sz w:val="24"/>
+          <w:szCs w:val="24"/>
+        </w:rPr>
+      </w:pPr>
+      <w:r>
+        <w:rPr>
+          <w:rFonts w:cs="Arial"/>
+          <w:sz w:val="24"/>
+          <w:szCs w:val="24"/>
+        </w:rPr>
+        <w:t>The monitoring system once again provides the most recently read sensor value as input for the temperature logic. The input voltage reading is converted into a degrees Celsius</w:t>
+      </w:r>
+      <w:r>
+        <w:rPr>
+          <w:rFonts w:cs="Arial"/>
+          <w:sz w:val="24"/>
+          <w:szCs w:val="24"/>
+        </w:rPr>
+        <w:t xml:space="preserve"> reading </w:t>
+      </w:r>
+      <w:r>
+        <w:rPr>
+          <w:rFonts w:cs="Arial"/>
+          <w:sz w:val="24"/>
+          <w:szCs w:val="24"/>
+        </w:rPr>
+        <w:t>(</w:t>
+      </w:r>
+      <w:r>
+        <w:rPr>
+          <w:rFonts w:cs="Arial"/>
+          <w:color w:val="FF0000"/>
+          <w:sz w:val="24"/>
+          <w:szCs w:val="24"/>
+        </w:rPr>
+        <w:t>precalculated</w:t>
+      </w:r>
+      <w:r>
+        <w:rPr>
+          <w:rFonts w:cs="Arial"/>
+          <w:color w:val="FF0000"/>
+          <w:sz w:val="24"/>
+          <w:szCs w:val="24"/>
+        </w:rPr>
+        <w:t>, reference</w:t>
+      </w:r>
+      <w:r>
+        <w:rPr>
+          <w:rFonts w:cs="Arial"/>
+          <w:color w:val="FF0000"/>
+          <w:sz w:val="24"/>
+          <w:szCs w:val="24"/>
+        </w:rPr>
+        <w:t xml:space="preserve"> excel formulation?</w:t>
+      </w:r>
+      <w:r>
+        <w:rPr>
+          <w:rFonts w:cs="Arial"/>
+          <w:sz w:val="24"/>
+          <w:szCs w:val="24"/>
+        </w:rPr>
+        <w:t xml:space="preserve">) </w:t>
+      </w:r>
+      <w:r>
+        <w:rPr>
+          <w:rFonts w:cs="Arial"/>
+          <w:sz w:val="24"/>
+          <w:szCs w:val="24"/>
+        </w:rPr>
+        <w:t xml:space="preserve">and fed into the PID VI to be compared to the user controlled </w:t>
+      </w:r>
+      <w:r>
+        <w:rPr>
+          <w:rFonts w:cs="Arial"/>
+          <w:sz w:val="24"/>
+          <w:szCs w:val="24"/>
+        </w:rPr>
+        <w:t>set point. The output (lower limit – 0, upper limit 100), is first gated by the reinitialize button</w:t>
+      </w:r>
+      <w:r>
+        <w:rPr>
+          <w:rFonts w:cs="Arial"/>
+          <w:sz w:val="24"/>
+          <w:szCs w:val="24"/>
+        </w:rPr>
+        <w:t xml:space="preserve"> – delivering a static 0 output to the queue if pressed, control output if not. The control value is then translated into a millisecond value which will dictate the frequency of voltage pulses the heater will receive. </w:t>
+      </w:r>
+    </w:p>
+    <w:p>
+      <w:pPr>
+        <w:spacing w:after="120"/>
+        <w:jc w:val="both"/>
+        <w:rPr>
+          <w:rFonts w:cs="Arial"/>
+          <w:sz w:val="24"/>
+          <w:szCs w:val="24"/>
+        </w:rPr>
+      </w:pPr>
+      <w:r>
+        <w:rPr>
+          <w:rFonts w:cs="Arial"/>
+          <w:sz w:val="24"/>
+          <w:szCs w:val="24"/>
+        </w:rPr>
+        <w:t xml:space="preserve">The information pushed onto the queue consists of:  </w:t>
+      </w:r>
+    </w:p>
+    <w:p>
+      <w:pPr>
+        <w:spacing w:after="120"/>
+        <w:ind w:firstLine="720"/>
+        <w:jc w:val="both"/>
+        <w:rPr>
+          <w:rFonts w:cs="Arial"/>
+          <w:sz w:val="24"/>
+          <w:szCs w:val="24"/>
+        </w:rPr>
+      </w:pPr>
+      <w:r>
+        <w:rPr>
+          <w:rFonts w:cs="Arial"/>
+          <w:sz w:val="24"/>
+          <w:szCs w:val="24"/>
+        </w:rPr>
+        <w:t>A voltage value that dictates the frequency of voltage pulses the heater will receive.</w:t>
+      </w:r>
+    </w:p>
+    <w:p>
+      <w:pPr>
+        <w:spacing w:after="120"/>
+        <w:ind w:left="720"/>
+        <w:jc w:val="both"/>
+        <w:rPr>
+          <w:rFonts w:cs="Arial"/>
+          <w:sz w:val="24"/>
+          <w:szCs w:val="24"/>
+        </w:rPr>
+      </w:pPr>
+      <w:r>
+        <w:rPr>
+          <w:rFonts w:cs="Arial"/>
+          <w:sz w:val="24"/>
+          <w:szCs w:val="24"/>
+        </w:rPr>
+        <w:t>A Boolean value flag which indicates control output has capped at 0. Heaters are turned off when this flag is raised.</w:t>
+      </w:r>
+    </w:p>
+    <w:p>
+      <w:pPr>
+        <w:spacing w:after="120"/>
+        <w:jc w:val="both"/>
+        <w:rPr>
+          <w:rFonts w:cs="Arial"/>
+          <w:sz w:val="24"/>
+          <w:szCs w:val="24"/>
+        </w:rPr>
+      </w:pPr>
+    </w:p>
+    <w:p>
+      <w:pPr>
+        <w:spacing w:after="120"/>
+        <w:jc w:val="both"/>
+        <w:rPr>
+          <w:rFonts w:cs="Arial"/>
+          <w:sz w:val="24"/>
+          <w:szCs w:val="24"/>
+        </w:rPr>
+      </w:pPr>
+    </w:p>
+    <w:p>
+      <w:pPr>
+        <w:spacing w:after="120"/>
+        <w:jc w:val="both"/>
+        <w:rPr>
+          <w:rFonts w:cs="Arial"/>
           <w:b/>
           <w:sz w:val="24"/>
           <w:szCs w:val="24"/>
@@ -2638,8 +3613,532 @@
           <w:szCs w:val="24"/>
         </w:rPr>
         <w:tab/>
-        <w:t>Monitoring System</w:t>
-      </w:r>
+      </w:r>
+      <w:r>
+        <w:rPr>
+          <w:rFonts w:cs="Arial"/>
+          <w:b/>
+          <w:sz w:val="24"/>
+          <w:szCs w:val="24"/>
+        </w:rPr>
+        <w:t xml:space="preserve">Hardware Control </w:t>
+      </w:r>
+      <w:r>
+        <w:rPr>
+          <w:rFonts w:cs="Arial"/>
+          <w:b/>
+          <w:sz w:val="24"/>
+          <w:szCs w:val="24"/>
+        </w:rPr>
+        <w:t>Interface</w:t>
+      </w:r>
+      <w:r>
+        <w:rPr>
+          <w:rFonts w:cs="Arial"/>
+          <w:b/>
+          <w:sz w:val="24"/>
+          <w:szCs w:val="24"/>
+        </w:rPr>
+        <w:tab/>
+      </w:r>
+    </w:p>
+    <w:p>
+      <w:pPr>
+        <w:spacing w:after="120"/>
+        <w:jc w:val="both"/>
+        <w:rPr>
+          <w:rFonts w:cs="Arial"/>
+          <w:sz w:val="24"/>
+          <w:szCs w:val="24"/>
+        </w:rPr>
+      </w:pPr>
+      <w:r>
+        <w:rPr>
+          <w:rFonts w:cs="Arial"/>
+          <w:sz w:val="24"/>
+          <w:szCs w:val="24"/>
+        </w:rPr>
+        <w:t xml:space="preserve">Elements on the command queues are dequeued by the relevant control block for processing. The </w:t>
+      </w:r>
+      <w:r>
+        <w:rPr>
+          <w:rFonts w:cs="Arial"/>
+          <w:sz w:val="24"/>
+          <w:szCs w:val="24"/>
+        </w:rPr>
+        <w:t xml:space="preserve">common </w:t>
+      </w:r>
+      <w:r>
+        <w:rPr>
+          <w:rFonts w:cs="Arial"/>
+          <w:sz w:val="24"/>
+          <w:szCs w:val="24"/>
+        </w:rPr>
+        <w:t>structure is a simple while loop, writing values continuously to a DAQ output. These values are pre-calculated by the main controller and can also vary depending on state machine conditions.</w:t>
+      </w:r>
+      <w:r>
+        <w:rPr>
+          <w:rFonts w:cs="Arial"/>
+          <w:sz w:val="24"/>
+          <w:szCs w:val="24"/>
+        </w:rPr>
+        <w:t xml:space="preserve"> </w:t>
+      </w:r>
+      <w:r>
+        <w:rPr>
+          <w:rFonts w:cs="Arial"/>
+          <w:sz w:val="24"/>
+          <w:szCs w:val="24"/>
+        </w:rPr>
+        <w:t>There is also an override control present in this functional block, which allows a user to tailor output manually instead of using the PID control output.</w:t>
+      </w:r>
+    </w:p>
+    <w:p>
+      <w:pPr>
+        <w:spacing w:after="120"/>
+        <w:jc w:val="both"/>
+        <w:rPr>
+          <w:rFonts w:cs="Arial"/>
+          <w:sz w:val="24"/>
+          <w:szCs w:val="24"/>
+        </w:rPr>
+      </w:pPr>
+      <w:r>
+        <w:rPr>
+          <w:rFonts w:cs="Arial"/>
+          <w:sz w:val="24"/>
+          <w:szCs w:val="24"/>
+        </w:rPr>
+        <w:t>Further details of each interface are outlined in the subsections below.</w:t>
+      </w:r>
+    </w:p>
+    <w:p>
+      <w:pPr>
+        <w:spacing w:after="120"/>
+        <w:jc w:val="both"/>
+        <w:rPr>
+          <w:rFonts w:cs="Arial"/>
+          <w:b/>
+          <w:sz w:val="24"/>
+          <w:szCs w:val="24"/>
+        </w:rPr>
+      </w:pPr>
+    </w:p>
+    <w:p>
+      <w:pPr>
+        <w:spacing w:after="120"/>
+        <w:jc w:val="both"/>
+        <w:rPr>
+          <w:rFonts w:cs="Arial"/>
+          <w:b/>
+          <w:sz w:val="24"/>
+          <w:szCs w:val="24"/>
+        </w:rPr>
+      </w:pPr>
+      <w:r>
+        <w:rPr>
+          <w:rFonts w:cs="Arial"/>
+          <w:b/>
+          <w:sz w:val="24"/>
+          <w:szCs w:val="24"/>
+        </w:rPr>
+        <w:t>4.5</w:t>
+      </w:r>
+      <w:r>
+        <w:rPr>
+          <w:rFonts w:cs="Arial"/>
+          <w:b/>
+          <w:sz w:val="24"/>
+          <w:szCs w:val="24"/>
+        </w:rPr>
+        <w:t>.1</w:t>
+      </w:r>
+      <w:r>
+        <w:rPr>
+          <w:rFonts w:cs="Arial"/>
+          <w:b/>
+          <w:sz w:val="24"/>
+          <w:szCs w:val="24"/>
+        </w:rPr>
+        <w:tab/>
+        <w:t>Pressure</w:t>
+      </w:r>
+    </w:p>
+    <w:p>
+      <w:pPr>
+        <w:spacing w:after="120"/>
+        <w:jc w:val="both"/>
+        <w:rPr>
+          <w:rFonts w:cs="Arial"/>
+          <w:sz w:val="24"/>
+          <w:szCs w:val="24"/>
+        </w:rPr>
+      </w:pPr>
+      <w:r>
+        <w:rPr>
+          <w:rFonts w:cs="Arial"/>
+          <w:sz w:val="24"/>
+          <w:szCs w:val="24"/>
+        </w:rPr>
+        <w:t>The state machine within this blo</w:t>
+      </w:r>
+      <w:r>
+        <w:rPr>
+          <w:rFonts w:cs="Arial"/>
+          <w:sz w:val="24"/>
+          <w:szCs w:val="24"/>
+        </w:rPr>
+        <w:t>c</w:t>
+      </w:r>
+      <w:r>
+        <w:rPr>
+          <w:rFonts w:cs="Arial"/>
+          <w:sz w:val="24"/>
+          <w:szCs w:val="24"/>
+        </w:rPr>
+        <w:t>k consists simply of two state</w:t>
+      </w:r>
+      <w:r>
+        <w:rPr>
+          <w:rFonts w:cs="Arial"/>
+          <w:sz w:val="24"/>
+          <w:szCs w:val="24"/>
+        </w:rPr>
+        <w:t>s:</w:t>
+      </w:r>
+    </w:p>
+    <w:p>
+      <w:pPr>
+        <w:spacing w:after="120"/>
+        <w:ind w:left="720" w:firstLine="60"/>
+        <w:jc w:val="both"/>
+        <w:rPr>
+          <w:rFonts w:cs="Arial"/>
+          <w:sz w:val="24"/>
+          <w:szCs w:val="24"/>
+        </w:rPr>
+      </w:pPr>
+      <w:r>
+        <w:rPr>
+          <w:rFonts w:cs="Arial"/>
+          <w:sz w:val="24"/>
+          <w:szCs w:val="24"/>
+        </w:rPr>
+        <w:t>T</w:t>
+      </w:r>
+      <w:r>
+        <w:rPr>
+          <w:rFonts w:cs="Arial"/>
+          <w:sz w:val="24"/>
+          <w:szCs w:val="24"/>
+        </w:rPr>
+        <w:t>he PID control</w:t>
+      </w:r>
+      <w:r>
+        <w:rPr>
+          <w:rFonts w:cs="Arial"/>
+          <w:sz w:val="24"/>
+          <w:szCs w:val="24"/>
+        </w:rPr>
+        <w:t xml:space="preserve"> state in which it dequeues the latest control output from the control queue</w:t>
+      </w:r>
+      <w:r>
+        <w:rPr>
+          <w:rFonts w:cs="Arial"/>
+          <w:sz w:val="24"/>
+          <w:szCs w:val="24"/>
+        </w:rPr>
+        <w:t xml:space="preserve"> and writes the voltage/</w:t>
+      </w:r>
+      <w:r>
+        <w:rPr>
+          <w:rFonts w:cs="Arial"/>
+          <w:sz w:val="24"/>
+          <w:szCs w:val="24"/>
+        </w:rPr>
+        <w:t>Boolean</w:t>
+      </w:r>
+      <w:r>
+        <w:rPr>
+          <w:rFonts w:cs="Arial"/>
+          <w:sz w:val="24"/>
+          <w:szCs w:val="24"/>
+        </w:rPr>
+        <w:t xml:space="preserve"> settings to the pump</w:t>
+      </w:r>
+      <w:r>
+        <w:rPr>
+          <w:rFonts w:cs="Arial"/>
+          <w:sz w:val="24"/>
+          <w:szCs w:val="24"/>
+        </w:rPr>
+        <w:t>/valves.</w:t>
+      </w:r>
+      <w:r>
+        <w:rPr>
+          <w:rFonts w:cs="Arial"/>
+          <w:sz w:val="24"/>
+          <w:szCs w:val="24"/>
+        </w:rPr>
+        <w:t xml:space="preserve"> </w:t>
+      </w:r>
+    </w:p>
+    <w:p>
+      <w:pPr>
+        <w:spacing w:after="120"/>
+        <w:ind w:left="720" w:firstLine="60"/>
+        <w:jc w:val="both"/>
+        <w:rPr>
+          <w:rFonts w:cs="Arial"/>
+          <w:sz w:val="24"/>
+          <w:szCs w:val="24"/>
+        </w:rPr>
+      </w:pPr>
+      <w:r>
+        <w:rPr>
+          <w:rFonts w:cs="Arial"/>
+          <w:sz w:val="24"/>
+          <w:szCs w:val="24"/>
+        </w:rPr>
+        <w:t>A</w:t>
+      </w:r>
+      <w:r>
+        <w:rPr>
+          <w:rFonts w:cs="Arial"/>
+          <w:sz w:val="24"/>
+          <w:szCs w:val="24"/>
+        </w:rPr>
+        <w:t xml:space="preserve"> manual override state which uses a user input as the voltage/Boolean setting.</w:t>
+      </w:r>
+    </w:p>
+    <w:p>
+      <w:pPr>
+        <w:spacing w:after="120"/>
+        <w:ind w:left="720" w:firstLine="60"/>
+        <w:jc w:val="both"/>
+        <w:rPr>
+          <w:rFonts w:cs="Arial"/>
+          <w:sz w:val="24"/>
+          <w:szCs w:val="24"/>
+        </w:rPr>
+      </w:pPr>
+      <w:r>
+        <w:rPr>
+          <w:rFonts w:cs="Arial"/>
+          <w:sz w:val="24"/>
+          <w:szCs w:val="24"/>
+        </w:rPr>
+        <w:t>A shutdown state which terminates the loop.</w:t>
+      </w:r>
+    </w:p>
+    <w:p>
+      <w:pPr>
+        <w:spacing w:after="120"/>
+        <w:ind w:left="720" w:firstLine="60"/>
+        <w:jc w:val="both"/>
+        <w:rPr>
+          <w:rFonts w:cs="Arial"/>
+          <w:color w:val="FF0000"/>
+          <w:sz w:val="24"/>
+          <w:szCs w:val="24"/>
+        </w:rPr>
+      </w:pPr>
+      <w:r>
+        <w:rPr>
+          <w:rFonts w:cs="Arial"/>
+          <w:color w:val="FF0000"/>
+          <w:sz w:val="24"/>
+          <w:szCs w:val="24"/>
+        </w:rPr>
+        <w:t>Prime, flush routines etc</w:t>
+      </w:r>
+    </w:p>
+    <w:p>
+      <w:pPr>
+        <w:spacing w:after="120"/>
+        <w:jc w:val="both"/>
+        <w:rPr>
+          <w:rFonts w:cs="Arial"/>
+          <w:sz w:val="24"/>
+          <w:szCs w:val="24"/>
+        </w:rPr>
+      </w:pPr>
+    </w:p>
+    <w:p>
+      <w:pPr>
+        <w:spacing w:after="120"/>
+        <w:jc w:val="both"/>
+        <w:rPr>
+          <w:rFonts w:cs="Arial"/>
+          <w:b/>
+          <w:sz w:val="24"/>
+          <w:szCs w:val="24"/>
+        </w:rPr>
+      </w:pPr>
+      <w:r>
+        <w:rPr>
+          <w:rFonts w:cs="Arial"/>
+          <w:b/>
+          <w:sz w:val="24"/>
+          <w:szCs w:val="24"/>
+        </w:rPr>
+        <w:t>4.5</w:t>
+      </w:r>
+      <w:r>
+        <w:rPr>
+          <w:rFonts w:cs="Arial"/>
+          <w:b/>
+          <w:sz w:val="24"/>
+          <w:szCs w:val="24"/>
+        </w:rPr>
+        <w:t>.2</w:t>
+      </w:r>
+      <w:r>
+        <w:rPr>
+          <w:rFonts w:cs="Arial"/>
+          <w:b/>
+          <w:sz w:val="24"/>
+          <w:szCs w:val="24"/>
+        </w:rPr>
+        <w:tab/>
+        <w:t>Temperature</w:t>
+      </w:r>
+    </w:p>
+    <w:p>
+      <w:pPr>
+        <w:spacing w:after="120"/>
+        <w:jc w:val="both"/>
+        <w:rPr>
+          <w:rFonts w:cs="Arial"/>
+          <w:sz w:val="24"/>
+          <w:szCs w:val="24"/>
+        </w:rPr>
+      </w:pPr>
+      <w:r>
+        <w:rPr>
+          <w:rFonts w:cs="Arial"/>
+          <w:sz w:val="24"/>
+          <w:szCs w:val="24"/>
+        </w:rPr>
+        <w:t>The state machine within this block once again consists of two states:</w:t>
+      </w:r>
+    </w:p>
+    <w:p>
+      <w:pPr>
+        <w:spacing w:after="120"/>
+        <w:ind w:left="720" w:firstLine="60"/>
+        <w:jc w:val="both"/>
+        <w:rPr>
+          <w:rFonts w:cs="Arial"/>
+          <w:sz w:val="24"/>
+          <w:szCs w:val="24"/>
+        </w:rPr>
+      </w:pPr>
+      <w:r>
+        <w:rPr>
+          <w:rFonts w:cs="Arial"/>
+          <w:sz w:val="24"/>
+          <w:szCs w:val="24"/>
+        </w:rPr>
+        <w:t>The PID control state in whi</w:t>
+      </w:r>
+      <w:r>
+        <w:rPr>
+          <w:rFonts w:cs="Arial"/>
+          <w:sz w:val="24"/>
+          <w:szCs w:val="24"/>
+        </w:rPr>
+        <w:t>ch it takes a millisecond value and translates it into a corresponding frequency of pulses to the heater. It achieves this by having a time controlled flat sequence structure in which the output is low followed by high.</w:t>
+      </w:r>
+    </w:p>
+    <w:p>
+      <w:pPr>
+        <w:spacing w:after="120"/>
+        <w:ind w:firstLine="720"/>
+        <w:jc w:val="both"/>
+        <w:rPr>
+          <w:rFonts w:cs="Arial"/>
+          <w:sz w:val="24"/>
+          <w:szCs w:val="24"/>
+        </w:rPr>
+      </w:pPr>
+      <w:r>
+        <w:rPr>
+          <w:rFonts w:cs="Arial"/>
+          <w:sz w:val="24"/>
+          <w:szCs w:val="24"/>
+        </w:rPr>
+        <w:t xml:space="preserve">A manual override state which uses a user input as the </w:t>
+      </w:r>
+      <w:r>
+        <w:rPr>
+          <w:rFonts w:cs="Arial"/>
+          <w:sz w:val="24"/>
+          <w:szCs w:val="24"/>
+        </w:rPr>
+        <w:t>heater pulse frequency</w:t>
+      </w:r>
+      <w:r>
+        <w:rPr>
+          <w:rFonts w:cs="Arial"/>
+          <w:sz w:val="24"/>
+          <w:szCs w:val="24"/>
+        </w:rPr>
+        <w:t xml:space="preserve"> setting.</w:t>
+      </w:r>
+    </w:p>
+    <w:p>
+      <w:pPr>
+        <w:spacing w:after="120"/>
+        <w:ind w:firstLine="720"/>
+        <w:jc w:val="both"/>
+        <w:rPr>
+          <w:rFonts w:cs="Arial"/>
+          <w:sz w:val="24"/>
+          <w:szCs w:val="24"/>
+        </w:rPr>
+      </w:pPr>
+      <w:r>
+        <w:rPr>
+          <w:rFonts w:cs="Arial"/>
+          <w:sz w:val="24"/>
+          <w:szCs w:val="24"/>
+        </w:rPr>
+        <w:t>A shutdown state which terminates the loop.</w:t>
+      </w:r>
+    </w:p>
+    <w:p>
+      <w:pPr>
+        <w:spacing w:after="120"/>
+        <w:ind w:left="720" w:firstLine="60"/>
+        <w:jc w:val="both"/>
+        <w:rPr>
+          <w:rFonts w:cs="Arial"/>
+          <w:color w:val="FF0000"/>
+          <w:sz w:val="24"/>
+          <w:szCs w:val="24"/>
+        </w:rPr>
+      </w:pPr>
+      <w:r>
+        <w:rPr>
+          <w:rFonts w:cs="Arial"/>
+          <w:color w:val="FF0000"/>
+          <w:sz w:val="24"/>
+          <w:szCs w:val="24"/>
+        </w:rPr>
+        <w:t>Prime, flush routines etc</w:t>
+      </w:r>
+    </w:p>
+    <w:p>
+      <w:pPr>
+        <w:spacing w:after="120"/>
+        <w:jc w:val="both"/>
+        <w:rPr>
+          <w:rFonts w:cs="Arial"/>
+          <w:sz w:val="24"/>
+          <w:szCs w:val="24"/>
+        </w:rPr>
+      </w:pPr>
     </w:p>
     <w:p>
       <w:pPr>
@@ -2668,41 +4167,7 @@
           <w:szCs w:val="24"/>
         </w:rPr>
         <w:tab/>
-        <w:t>DAQ Signals</w:t>
-      </w:r>
-    </w:p>
-    <w:p>
-      <w:pPr>
-        <w:spacing w:after="120"/>
-        <w:rPr>
-          <w:rFonts w:cs="Arial"/>
-          <w:sz w:val="24"/>
-          <w:szCs w:val="24"/>
-        </w:rPr>
-      </w:pPr>
-      <w:r>
-        <w:rPr>
-          <w:rFonts w:cs="Arial"/>
-          <w:sz w:val="24"/>
-          <w:szCs w:val="24"/>
-        </w:rPr>
-        <w:t xml:space="preserve">This information will then be generated into waveform signals to be directed towards the data acquisition module. Two way communication with the DAQ is essential to the functionality of this system, hence signals </w:t>
-      </w:r>
-      <w:r>
-        <w:rPr>
-          <w:rFonts w:cs="Arial"/>
-          <w:sz w:val="24"/>
-          <w:szCs w:val="24"/>
-        </w:rPr>
-        <w:t>from</w:t>
-      </w:r>
-      <w:r>
-        <w:rPr>
-          <w:rFonts w:cs="Arial"/>
-          <w:sz w:val="24"/>
-          <w:szCs w:val="24"/>
-        </w:rPr>
-        <w:t xml:space="preserve"> the data acquisition module are also required.</w:t>
+        <w:t>Data Logging</w:t>
       </w:r>
     </w:p>
     <w:p>
@@ -2722,20 +4187,114 @@
           <w:sz w:val="24"/>
           <w:szCs w:val="24"/>
         </w:rPr>
-        <w:t>AO, DO etc</w:t>
-      </w:r>
-    </w:p>
-    <w:p>
-      <w:pPr>
-        <w:spacing w:after="120"/>
+        <w:t>Provide metrics, flow rate, print rates etc?</w:t>
+      </w:r>
+    </w:p>
+    <w:p>
+      <w:pPr>
+        <w:spacing w:after="120"/>
+        <w:ind w:firstLine="720"/>
         <w:jc w:val="both"/>
         <w:rPr>
           <w:rFonts w:cs="Arial"/>
-          <w:b/>
-          <w:sz w:val="24"/>
-          <w:szCs w:val="24"/>
-        </w:rPr>
-      </w:pPr>
+          <w:sz w:val="24"/>
+          <w:szCs w:val="24"/>
+        </w:rPr>
+      </w:pPr>
+    </w:p>
+    <w:p>
+      <w:pPr>
+        <w:spacing w:after="120"/>
+        <w:rPr>
+          <w:rFonts w:cs="Arial"/>
+          <w:color w:val="FF0000"/>
+          <w:sz w:val="24"/>
+          <w:szCs w:val="24"/>
+        </w:rPr>
+      </w:pPr>
+      <w:r>
+        <w:rPr>
+          <w:rFonts w:cs="Arial"/>
+          <w:b/>
+          <w:sz w:val="24"/>
+          <w:szCs w:val="24"/>
+        </w:rPr>
+        <w:t>4.7</w:t>
+      </w:r>
+      <w:r>
+        <w:rPr>
+          <w:rFonts w:cs="Arial"/>
+          <w:b/>
+          <w:sz w:val="24"/>
+          <w:szCs w:val="24"/>
+        </w:rPr>
+        <w:tab/>
+        <w:t>Termination &amp; Error Handling</w:t>
+      </w:r>
+    </w:p>
+    <w:p>
+      <w:pPr>
+        <w:spacing w:after="120"/>
+        <w:rPr>
+          <w:rFonts w:cs="Arial"/>
+          <w:sz w:val="24"/>
+          <w:szCs w:val="24"/>
+        </w:rPr>
+      </w:pPr>
+      <w:r>
+        <w:rPr>
+          <w:rFonts w:cs="Arial"/>
+          <w:sz w:val="24"/>
+          <w:szCs w:val="24"/>
+        </w:rPr>
+        <w:t xml:space="preserve">When the user input command for termination has been given, loops are exited in an ordered manner to avoid unexpected hang/crash states. The main controller sends the exit command to </w:t>
+      </w:r>
+      <w:r>
+        <w:rPr>
+          <w:rFonts w:cs="Arial"/>
+          <w:sz w:val="24"/>
+          <w:szCs w:val="24"/>
+        </w:rPr>
+        <w:lastRenderedPageBreak/>
+        <w:t>all of its output queues, signaling every loop to terminate. Once the main controller has confirmation via a flag (</w:t>
+      </w:r>
+      <w:r>
+        <w:rPr>
+          <w:rFonts w:cs="Arial"/>
+          <w:color w:val="FF0000"/>
+          <w:sz w:val="24"/>
+          <w:szCs w:val="24"/>
+        </w:rPr>
+        <w:t>FGV?</w:t>
+      </w:r>
+      <w:r>
+        <w:rPr>
+          <w:rFonts w:cs="Arial"/>
+          <w:sz w:val="24"/>
+          <w:szCs w:val="24"/>
+        </w:rPr>
+        <w:t>) that every loop has terminated, it shutdowns itself.</w:t>
+      </w:r>
+    </w:p>
+    <w:p>
+      <w:pPr>
+        <w:spacing w:after="120"/>
+        <w:rPr>
+          <w:rFonts w:cs="Arial"/>
+          <w:color w:val="FF0000"/>
+          <w:sz w:val="24"/>
+          <w:szCs w:val="24"/>
+        </w:rPr>
+      </w:pPr>
+      <w:r>
+        <w:rPr>
+          <w:rFonts w:cs="Arial"/>
+          <w:color w:val="FF0000"/>
+          <w:sz w:val="24"/>
+          <w:szCs w:val="24"/>
+        </w:rPr>
+        <w:t>More detail on errors once written</w:t>
+      </w:r>
     </w:p>
     <w:p>
       <w:pPr>
@@ -2743,19 +4302,31 @@
         <w:jc w:val="both"/>
         <w:rPr>
           <w:rFonts w:cs="Arial"/>
-          <w:b/>
-          <w:sz w:val="24"/>
-          <w:szCs w:val="24"/>
-        </w:rPr>
-      </w:pPr>
-      <w:r>
-        <w:rPr>
-          <w:rFonts w:cs="Arial"/>
-          <w:b/>
-          <w:sz w:val="24"/>
-          <w:szCs w:val="24"/>
-        </w:rPr>
-        <w:t>4.7</w:t>
+          <w:color w:val="FF0000"/>
+          <w:sz w:val="24"/>
+          <w:szCs w:val="24"/>
+        </w:rPr>
+      </w:pPr>
+    </w:p>
+    <w:p>
+      <w:pPr>
+        <w:spacing w:after="120"/>
+        <w:jc w:val="both"/>
+        <w:rPr>
+          <w:rFonts w:cs="Arial"/>
+          <w:b/>
+          <w:sz w:val="24"/>
+          <w:szCs w:val="24"/>
+        </w:rPr>
+      </w:pPr>
+      <w:r>
+        <w:rPr>
+          <w:rFonts w:cs="Arial"/>
+          <w:b/>
+          <w:sz w:val="24"/>
+          <w:szCs w:val="24"/>
+        </w:rPr>
+        <w:t>4.8</w:t>
       </w:r>
       <w:r>
         <w:rPr>
@@ -2770,98 +4341,307 @@
     </w:p>
     <w:p>
       <w:pPr>
+        <w:spacing w:after="120"/>
         <w:jc w:val="both"/>
         <w:rPr>
           <w:rFonts w:cs="Arial"/>
-          <w:sz w:val="24"/>
-          <w:szCs w:val="24"/>
-        </w:rPr>
-      </w:pPr>
-      <w:r>
-        <w:rPr>
-          <w:rFonts w:cs="Arial"/>
-          <w:b/>
-          <w:sz w:val="24"/>
-          <w:szCs w:val="24"/>
-        </w:rPr>
-        <w:br w:type="page"/>
-      </w:r>
-    </w:p>
-    <w:p>
-      <w:pPr>
-        <w:rPr>
-          <w:rFonts w:cs="Arial"/>
-          <w:b/>
-          <w:sz w:val="24"/>
-          <w:szCs w:val="24"/>
-        </w:rPr>
-      </w:pPr>
-      <w:r>
-        <w:rPr>
-          <w:rFonts w:cs="Arial"/>
-          <w:b/>
-          <w:noProof/>
-          <w:sz w:val="24"/>
-          <w:szCs w:val="24"/>
-          <w:lang w:val="en-GB" w:eastAsia="en-GB"/>
-        </w:rPr>
-        <w:lastRenderedPageBreak/>
-        <w:drawing>
-          <wp:anchor distT="0" distB="0" distL="114300" distR="114300" simplePos="0" relativeHeight="251659264" behindDoc="0" locked="0" layoutInCell="1" allowOverlap="1" wp14:anchorId="356CF010" wp14:editId="2F425547">
-            <wp:simplePos x="0" y="0"/>
-            <wp:positionH relativeFrom="column">
-              <wp:posOffset>809673</wp:posOffset>
-            </wp:positionH>
-            <wp:positionV relativeFrom="paragraph">
-              <wp:posOffset>-206866</wp:posOffset>
-            </wp:positionV>
-            <wp:extent cx="4192270" cy="5506085"/>
-            <wp:effectExtent l="0" t="0" r="0" b="0"/>
-            <wp:wrapNone/>
-            <wp:docPr id="6" name="Picture 6" descr="C:\Users\v_wong\Downloads\Block Diagram 2 (1).png"/>
-            <wp:cNvGraphicFramePr>
-              <a:graphicFrameLocks xmlns:a="http://schemas.openxmlformats.org/drawingml/2006/main" noChangeAspect="1"/>
-            </wp:cNvGraphicFramePr>
-            <a:graphic xmlns:a="http://schemas.openxmlformats.org/drawingml/2006/main">
-              <a:graphicData uri="http://schemas.openxmlformats.org/drawingml/2006/picture">
-                <pic:pic xmlns:pic="http://schemas.openxmlformats.org/drawingml/2006/picture">
-                  <pic:nvPicPr>
-                    <pic:cNvPr id="0" name="Picture 41" descr="C:\Users\v_wong\Downloads\Block Diagram 2 (1).png"/>
-                    <pic:cNvPicPr>
-                      <a:picLocks noChangeAspect="1" noChangeArrowheads="1"/>
-                    </pic:cNvPicPr>
-                  </pic:nvPicPr>
-                  <pic:blipFill>
-                    <a:blip r:embed="rId10">
-                      <a:extLst>
-                        <a:ext uri="{28A0092B-C50C-407E-A947-70E740481C1C}">
-                          <a14:useLocalDpi xmlns:a14="http://schemas.microsoft.com/office/drawing/2010/main" val="0"/>
-                        </a:ext>
-                      </a:extLst>
-                    </a:blip>
-                    <a:srcRect/>
-                    <a:stretch>
-                      <a:fillRect/>
-                    </a:stretch>
-                  </pic:blipFill>
-                  <pic:spPr bwMode="auto">
-                    <a:xfrm>
-                      <a:off x="0" y="0"/>
-                      <a:ext cx="4192270" cy="5506085"/>
-                    </a:xfrm>
-                    <a:prstGeom prst="rect">
-                      <a:avLst/>
-                    </a:prstGeom>
-                    <a:noFill/>
-                    <a:ln>
-                      <a:noFill/>
-                    </a:ln>
-                  </pic:spPr>
-                </pic:pic>
-              </a:graphicData>
-            </a:graphic>
-          </wp:anchor>
-        </w:drawing>
+          <w:b/>
+          <w:color w:val="FF0000"/>
+          <w:sz w:val="24"/>
+          <w:szCs w:val="24"/>
+        </w:rPr>
+      </w:pPr>
+      <w:r>
+        <w:rPr>
+          <w:rFonts w:cs="Arial"/>
+          <w:b/>
+          <w:color w:val="FF0000"/>
+          <w:sz w:val="24"/>
+          <w:szCs w:val="24"/>
+        </w:rPr>
+        <w:t>Features not explored yet, agitation etc?</w:t>
+      </w:r>
+    </w:p>
+    <w:p>
+      <w:pPr>
+        <w:spacing w:after="120"/>
+        <w:jc w:val="both"/>
+        <w:rPr>
+          <w:rFonts w:cs="Arial"/>
+          <w:b/>
+          <w:sz w:val="24"/>
+          <w:szCs w:val="24"/>
+        </w:rPr>
+      </w:pPr>
+    </w:p>
+    <w:p>
+      <w:pPr>
+        <w:rPr>
+          <w:b/>
+          <w:sz w:val="28"/>
+          <w:szCs w:val="28"/>
+        </w:rPr>
+      </w:pPr>
+      <w:r>
+        <w:rPr>
+          <w:b/>
+          <w:sz w:val="28"/>
+          <w:szCs w:val="28"/>
+        </w:rPr>
+        <w:t>5.</w:t>
+      </w:r>
+      <w:r>
+        <w:rPr>
+          <w:b/>
+          <w:sz w:val="28"/>
+          <w:szCs w:val="28"/>
+        </w:rPr>
+        <w:tab/>
+        <w:t>Architecture Design Decisions</w:t>
+      </w:r>
+    </w:p>
+    <w:p>
+      <w:pPr>
+        <w:spacing w:after="120"/>
+        <w:jc w:val="both"/>
+        <w:rPr>
+          <w:rFonts w:cs="Arial"/>
+          <w:b/>
+          <w:sz w:val="24"/>
+          <w:szCs w:val="24"/>
+        </w:rPr>
+      </w:pPr>
+      <w:r>
+        <w:rPr>
+          <w:rFonts w:asciiTheme="majorHAnsi" w:hAnsiTheme="majorHAnsi" w:cs="Arial"/>
+          <w:b/>
+          <w:sz w:val="40"/>
+          <w:szCs w:val="40"/>
+        </w:rPr>
+        <w:pict>
+          <v:rect id="_x0000_i1031" style="width:0;height:1.5pt" o:hralign="center" o:hrstd="t" o:hr="t" fillcolor="#a0a0a0" stroked="f"/>
+        </w:pict>
+      </w:r>
+    </w:p>
+    <w:p>
+      <w:pPr>
+        <w:jc w:val="both"/>
+        <w:rPr>
+          <w:rFonts w:cs="Arial"/>
+          <w:b/>
+          <w:color w:val="FF0000"/>
+          <w:sz w:val="24"/>
+          <w:szCs w:val="24"/>
+        </w:rPr>
+      </w:pPr>
+    </w:p>
+    <w:p>
+      <w:pPr>
+        <w:spacing w:after="120"/>
+        <w:rPr>
+          <w:rFonts w:cs="Arial"/>
+          <w:b/>
+          <w:sz w:val="24"/>
+          <w:szCs w:val="24"/>
+        </w:rPr>
+      </w:pPr>
+      <w:r>
+        <w:rPr>
+          <w:rFonts w:cs="Arial"/>
+          <w:b/>
+          <w:sz w:val="24"/>
+          <w:szCs w:val="24"/>
+        </w:rPr>
+        <w:t>5</w:t>
+      </w:r>
+      <w:r>
+        <w:rPr>
+          <w:rFonts w:cs="Arial"/>
+          <w:b/>
+          <w:sz w:val="24"/>
+          <w:szCs w:val="24"/>
+        </w:rPr>
+        <w:t>.1</w:t>
+      </w:r>
+      <w:r>
+        <w:rPr>
+          <w:rFonts w:cs="Arial"/>
+          <w:b/>
+          <w:sz w:val="24"/>
+          <w:szCs w:val="24"/>
+        </w:rPr>
+        <w:tab/>
+        <w:t xml:space="preserve"> </w:t>
+      </w:r>
+      <w:r>
+        <w:rPr>
+          <w:rFonts w:cs="Arial"/>
+          <w:b/>
+          <w:sz w:val="24"/>
+          <w:szCs w:val="24"/>
+        </w:rPr>
+        <w:t>Modular Design</w:t>
+      </w:r>
+    </w:p>
+    <w:p>
+      <w:pPr>
+        <w:spacing w:after="120"/>
+        <w:rPr>
+          <w:rFonts w:cs="Arial"/>
+          <w:sz w:val="24"/>
+          <w:szCs w:val="24"/>
+        </w:rPr>
+      </w:pPr>
+      <w:r>
+        <w:rPr>
+          <w:rFonts w:cs="Arial"/>
+          <w:sz w:val="24"/>
+          <w:szCs w:val="24"/>
+        </w:rPr>
+        <w:t>Earlier design drafts of this software have shown that it is very possible to have much of the code within separate loops/blocks combined. Howe</w:t>
+      </w:r>
+      <w:r>
+        <w:rPr>
+          <w:rFonts w:cs="Arial"/>
+          <w:sz w:val="24"/>
+          <w:szCs w:val="24"/>
+        </w:rPr>
+        <w:t xml:space="preserve">ver after careful consideration towards readability, separation of functional blocks seemed a much more sensible approach. The modularity of the software also lowers the difficulty of future development, allowing expansion of features very feasible. </w:t>
+      </w:r>
+    </w:p>
+    <w:p>
+      <w:pPr>
+        <w:spacing w:after="120"/>
+        <w:rPr>
+          <w:rFonts w:cs="Arial"/>
+          <w:b/>
+          <w:sz w:val="24"/>
+          <w:szCs w:val="24"/>
+        </w:rPr>
+      </w:pPr>
+    </w:p>
+    <w:p>
+      <w:pPr>
+        <w:spacing w:after="120"/>
+        <w:rPr>
+          <w:rFonts w:cs="Arial"/>
+          <w:b/>
+          <w:sz w:val="24"/>
+          <w:szCs w:val="24"/>
+        </w:rPr>
+      </w:pPr>
+      <w:r>
+        <w:rPr>
+          <w:rFonts w:cs="Arial"/>
+          <w:b/>
+          <w:sz w:val="24"/>
+          <w:szCs w:val="24"/>
+        </w:rPr>
+        <w:t>5</w:t>
+      </w:r>
+      <w:r>
+        <w:rPr>
+          <w:rFonts w:cs="Arial"/>
+          <w:b/>
+          <w:sz w:val="24"/>
+          <w:szCs w:val="24"/>
+        </w:rPr>
+        <w:t>.2</w:t>
+      </w:r>
+      <w:r>
+        <w:rPr>
+          <w:rFonts w:cs="Arial"/>
+          <w:b/>
+          <w:sz w:val="24"/>
+          <w:szCs w:val="24"/>
+        </w:rPr>
+        <w:tab/>
+        <w:t xml:space="preserve"> </w:t>
+      </w:r>
+      <w:r>
+        <w:rPr>
+          <w:rFonts w:cs="Arial"/>
+          <w:b/>
+          <w:sz w:val="24"/>
+          <w:szCs w:val="24"/>
+        </w:rPr>
+        <w:t>Timing Considerations</w:t>
+      </w:r>
+    </w:p>
+    <w:p>
+      <w:pPr>
+        <w:spacing w:after="120"/>
+        <w:rPr>
+          <w:rFonts w:cs="Arial"/>
+          <w:sz w:val="24"/>
+          <w:szCs w:val="24"/>
+        </w:rPr>
+      </w:pPr>
+      <w:r>
+        <w:rPr>
+          <w:rFonts w:cs="Arial"/>
+          <w:sz w:val="24"/>
+          <w:szCs w:val="24"/>
+        </w:rPr>
+        <w:t xml:space="preserve">Timing in this software is relatively non-rigid in terms of customization, due to the block separation. For example, changing the rate at which sensor samples are taken has little to no impact on the operation of the PID control (outside of providing more recent readings, of course). </w:t>
+      </w:r>
+    </w:p>
+    <w:p>
+      <w:pPr>
+        <w:spacing w:after="120"/>
+        <w:rPr>
+          <w:rFonts w:cs="Arial"/>
+          <w:sz w:val="24"/>
+          <w:szCs w:val="24"/>
+        </w:rPr>
+      </w:pPr>
+      <w:r>
+        <w:rPr>
+          <w:rFonts w:cs="Arial"/>
+          <w:sz w:val="24"/>
+          <w:szCs w:val="24"/>
+        </w:rPr>
+        <w:t>Since there is a lot of dependency on information acquired from blocks running at different speeds, communication between functional blocks are designed accordingly so</w:t>
+      </w:r>
+      <w:r>
+        <w:rPr>
+          <w:rFonts w:cs="Arial"/>
+          <w:sz w:val="24"/>
+          <w:szCs w:val="24"/>
+        </w:rPr>
+        <w:t>. Lossy enqueue is utilized to avoid queue backlogs of old data, ensuring only the most recent values are acted upon. The monitoring system dealing with sensor readings updates functional global variables that once again, only store the most recent value.</w:t>
+      </w:r>
+    </w:p>
+    <w:p>
+      <w:pPr>
+        <w:jc w:val="both"/>
+        <w:rPr>
+          <w:rFonts w:cs="Arial"/>
+          <w:b/>
+          <w:color w:val="FF0000"/>
+          <w:sz w:val="24"/>
+          <w:szCs w:val="24"/>
+        </w:rPr>
+      </w:pPr>
+    </w:p>
+    <w:p>
+      <w:pPr>
+        <w:jc w:val="both"/>
+        <w:rPr>
+          <w:rFonts w:cs="Arial"/>
+          <w:sz w:val="24"/>
+          <w:szCs w:val="24"/>
+        </w:rPr>
+      </w:pPr>
+      <w:r>
+        <w:rPr>
+          <w:rFonts w:cs="Arial"/>
+          <w:b/>
+          <w:color w:val="FF0000"/>
+          <w:sz w:val="24"/>
+          <w:szCs w:val="24"/>
+        </w:rPr>
+        <w:t>Anything else missing?</w:t>
       </w:r>
     </w:p>
     <w:sectPr>
@@ -4927,7 +6707,7 @@
 </file>
 
 <file path=customXml/itemProps2.xml><?xml version="1.0" encoding="utf-8"?>
-<ds:datastoreItem xmlns:ds="http://schemas.openxmlformats.org/officeDocument/2006/customXml" ds:itemID="{167B677F-BFFA-4330-9877-3B71BEF811E9}">
+<ds:datastoreItem xmlns:ds="http://schemas.openxmlformats.org/officeDocument/2006/customXml" ds:itemID="{CDD3AE09-4559-4B85-83A7-B43DEF4F37E0}">
   <ds:schemaRefs>
     <ds:schemaRef ds:uri="http://schemas.openxmlformats.org/officeDocument/2006/bibliography"/>
   </ds:schemaRefs>

</xml_diff>